<commit_message>
jadwal haris ada backgroud
</commit_message>
<xml_diff>
--- a/kelompok Haris.docx
+++ b/kelompok Haris.docx
@@ -9,8 +9,7 @@
           <w:tab w:val="left" w:pos="4050"/>
         </w:tabs>
         <w:spacing w:after="0"/>
-        <w:ind w:left="1890" w:hanging="1170"/>
-        <w:jc w:val="center"/>
+        <w:ind w:left="5040" w:firstLine="1440"/>
         <w:rPr>
           <w:rFonts w:ascii="Times New Roman" w:hAnsi="Times New Roman" w:cs="Times New Roman"/>
           <w:b/>
@@ -19,6 +18,78 @@
         </w:rPr>
       </w:pPr>
       <w:bookmarkStart w:id="0" w:name="_GoBack"/>
+      <w:r>
+        <w:rPr>
+          <w:rFonts w:ascii="Times New Roman" w:hAnsi="Times New Roman" w:cs="Times New Roman"/>
+          <w:b/>
+          <w:noProof/>
+          <w:sz w:val="28"/>
+        </w:rPr>
+        <w:drawing>
+          <wp:anchor distT="0" distB="0" distL="114300" distR="114300" simplePos="0" relativeHeight="251658240" behindDoc="1" locked="0" layoutInCell="1" allowOverlap="1" wp14:anchorId="63AF219B" wp14:editId="50A917E4">
+            <wp:simplePos x="0" y="0"/>
+            <wp:positionH relativeFrom="column">
+              <wp:posOffset>-467958</wp:posOffset>
+            </wp:positionH>
+            <wp:positionV relativeFrom="paragraph">
+              <wp:posOffset>-478715</wp:posOffset>
+            </wp:positionV>
+            <wp:extent cx="12818868" cy="7885355"/>
+            <wp:effectExtent l="0" t="0" r="1905" b="1905"/>
+            <wp:wrapNone/>
+            <wp:docPr id="2" name="Picture 2"/>
+            <wp:cNvGraphicFramePr>
+              <a:graphicFrameLocks xmlns:a="http://schemas.openxmlformats.org/drawingml/2006/main" noChangeAspect="1"/>
+            </wp:cNvGraphicFramePr>
+            <a:graphic xmlns:a="http://schemas.openxmlformats.org/drawingml/2006/main">
+              <a:graphicData uri="http://schemas.openxmlformats.org/drawingml/2006/picture">
+                <pic:pic xmlns:pic="http://schemas.openxmlformats.org/drawingml/2006/picture">
+                  <pic:nvPicPr>
+                    <pic:cNvPr id="0" name="mushalla-dayah.jpg"/>
+                    <pic:cNvPicPr/>
+                  </pic:nvPicPr>
+                  <pic:blipFill>
+                    <a:blip r:embed="rId6">
+                      <a:extLst>
+                        <a:ext uri="{BEBA8EAE-BF5A-486C-A8C5-ECC9F3942E4B}">
+                          <a14:imgProps xmlns:a14="http://schemas.microsoft.com/office/drawing/2010/main">
+                            <a14:imgLayer r:embed="rId7">
+                              <a14:imgEffect>
+                                <a14:brightnessContrast bright="40000" contrast="40000"/>
+                              </a14:imgEffect>
+                            </a14:imgLayer>
+                          </a14:imgProps>
+                        </a:ext>
+                        <a:ext uri="{28A0092B-C50C-407E-A947-70E740481C1C}">
+                          <a14:useLocalDpi xmlns:a14="http://schemas.microsoft.com/office/drawing/2010/main" val="0"/>
+                        </a:ext>
+                      </a:extLst>
+                    </a:blip>
+                    <a:stretch>
+                      <a:fillRect/>
+                    </a:stretch>
+                  </pic:blipFill>
+                  <pic:spPr>
+                    <a:xfrm>
+                      <a:off x="0" y="0"/>
+                      <a:ext cx="12815668" cy="7883386"/>
+                    </a:xfrm>
+                    <a:prstGeom prst="rect">
+                      <a:avLst/>
+                    </a:prstGeom>
+                  </pic:spPr>
+                </pic:pic>
+              </a:graphicData>
+            </a:graphic>
+            <wp14:sizeRelH relativeFrom="page">
+              <wp14:pctWidth>0</wp14:pctWidth>
+            </wp14:sizeRelH>
+            <wp14:sizeRelV relativeFrom="page">
+              <wp14:pctHeight>0</wp14:pctHeight>
+            </wp14:sizeRelV>
+          </wp:anchor>
+        </w:drawing>
+      </w:r>
       <w:bookmarkEnd w:id="0"/>
       <w:r>
         <w:rPr>
@@ -133,14 +204,16 @@
         <w:ind w:left="720"/>
         <w:rPr>
           <w:rFonts w:ascii="Times New Roman" w:hAnsi="Times New Roman" w:cs="Times New Roman"/>
-          <w:sz w:val="26"/>
-          <w:szCs w:val="26"/>
-          <w:lang w:val="id-ID"/>
-        </w:rPr>
-      </w:pPr>
-      <w:r>
-        <w:rPr>
-          <w:rFonts w:ascii="Times New Roman" w:hAnsi="Times New Roman" w:cs="Times New Roman"/>
+          <w:b/>
+          <w:sz w:val="26"/>
+          <w:szCs w:val="26"/>
+          <w:lang w:val="id-ID"/>
+        </w:rPr>
+      </w:pPr>
+      <w:r>
+        <w:rPr>
+          <w:rFonts w:ascii="Times New Roman" w:hAnsi="Times New Roman" w:cs="Times New Roman"/>
+          <w:b/>
           <w:sz w:val="26"/>
           <w:szCs w:val="26"/>
           <w:lang w:val="id-ID"/>
@@ -150,6 +223,7 @@
       <w:r>
         <w:rPr>
           <w:rFonts w:ascii="Times New Roman" w:hAnsi="Times New Roman" w:cs="Times New Roman"/>
+          <w:b/>
           <w:sz w:val="26"/>
           <w:szCs w:val="26"/>
           <w:lang w:val="id-ID"/>
@@ -159,6 +233,7 @@
       <w:r>
         <w:rPr>
           <w:rFonts w:ascii="Times New Roman" w:hAnsi="Times New Roman" w:cs="Times New Roman"/>
+          <w:b/>
           <w:sz w:val="26"/>
           <w:szCs w:val="26"/>
           <w:lang w:val="id-ID"/>
@@ -168,6 +243,7 @@
       <w:r>
         <w:rPr>
           <w:rFonts w:ascii="Times New Roman" w:hAnsi="Times New Roman" w:cs="Times New Roman"/>
+          <w:b/>
           <w:sz w:val="26"/>
           <w:szCs w:val="26"/>
           <w:lang w:val="id-ID"/>
@@ -177,6 +253,7 @@
       <w:r>
         <w:rPr>
           <w:rFonts w:ascii="Times New Roman" w:hAnsi="Times New Roman" w:cs="Times New Roman"/>
+          <w:b/>
           <w:sz w:val="26"/>
           <w:szCs w:val="26"/>
           <w:lang w:val="id-ID"/>
@@ -193,14 +270,16 @@
         <w:ind w:left="720"/>
         <w:rPr>
           <w:rFonts w:ascii="Times New Roman" w:hAnsi="Times New Roman" w:cs="Times New Roman"/>
-          <w:sz w:val="26"/>
-          <w:szCs w:val="26"/>
-          <w:lang w:val="id-ID"/>
-        </w:rPr>
-      </w:pPr>
-      <w:r>
-        <w:rPr>
-          <w:rFonts w:ascii="Times New Roman" w:hAnsi="Times New Roman" w:cs="Times New Roman"/>
+          <w:b/>
+          <w:sz w:val="26"/>
+          <w:szCs w:val="26"/>
+          <w:lang w:val="id-ID"/>
+        </w:rPr>
+      </w:pPr>
+      <w:r>
+        <w:rPr>
+          <w:rFonts w:ascii="Times New Roman" w:hAnsi="Times New Roman" w:cs="Times New Roman"/>
+          <w:b/>
           <w:sz w:val="26"/>
           <w:szCs w:val="26"/>
           <w:lang w:val="id-ID"/>
@@ -210,6 +289,7 @@
       <w:r>
         <w:rPr>
           <w:rFonts w:ascii="Times New Roman" w:hAnsi="Times New Roman" w:cs="Times New Roman"/>
+          <w:b/>
           <w:sz w:val="26"/>
           <w:szCs w:val="26"/>
           <w:lang w:val="id-ID"/>
@@ -219,6 +299,7 @@
       <w:r>
         <w:rPr>
           <w:rFonts w:ascii="Times New Roman" w:hAnsi="Times New Roman" w:cs="Times New Roman"/>
+          <w:b/>
           <w:sz w:val="26"/>
           <w:szCs w:val="26"/>
           <w:lang w:val="id-ID"/>
@@ -228,6 +309,7 @@
       <w:r>
         <w:rPr>
           <w:rFonts w:ascii="Times New Roman" w:hAnsi="Times New Roman" w:cs="Times New Roman"/>
+          <w:b/>
           <w:sz w:val="26"/>
           <w:szCs w:val="26"/>
           <w:lang w:val="id-ID"/>
@@ -237,6 +319,7 @@
       <w:r>
         <w:rPr>
           <w:rFonts w:ascii="Times New Roman" w:hAnsi="Times New Roman" w:cs="Times New Roman"/>
+          <w:b/>
           <w:sz w:val="26"/>
           <w:szCs w:val="26"/>
           <w:lang w:val="id-ID"/>
@@ -253,14 +336,16 @@
         <w:ind w:left="720"/>
         <w:rPr>
           <w:rFonts w:ascii="Times New Roman" w:hAnsi="Times New Roman" w:cs="Times New Roman"/>
-          <w:sz w:val="26"/>
-          <w:szCs w:val="26"/>
-          <w:lang w:val="id-ID"/>
-        </w:rPr>
-      </w:pPr>
-      <w:r>
-        <w:rPr>
-          <w:rFonts w:ascii="Times New Roman" w:hAnsi="Times New Roman" w:cs="Times New Roman"/>
+          <w:b/>
+          <w:sz w:val="26"/>
+          <w:szCs w:val="26"/>
+          <w:lang w:val="id-ID"/>
+        </w:rPr>
+      </w:pPr>
+      <w:r>
+        <w:rPr>
+          <w:rFonts w:ascii="Times New Roman" w:hAnsi="Times New Roman" w:cs="Times New Roman"/>
+          <w:b/>
           <w:sz w:val="26"/>
           <w:szCs w:val="26"/>
           <w:lang w:val="id-ID"/>
@@ -270,6 +355,7 @@
       <w:r>
         <w:rPr>
           <w:rFonts w:ascii="Times New Roman" w:hAnsi="Times New Roman" w:cs="Times New Roman"/>
+          <w:b/>
           <w:sz w:val="26"/>
           <w:szCs w:val="26"/>
           <w:lang w:val="id-ID"/>
@@ -279,6 +365,7 @@
       <w:r>
         <w:rPr>
           <w:rFonts w:ascii="Times New Roman" w:hAnsi="Times New Roman" w:cs="Times New Roman"/>
+          <w:b/>
           <w:sz w:val="26"/>
           <w:szCs w:val="26"/>
           <w:lang w:val="id-ID"/>
@@ -295,14 +382,16 @@
         <w:ind w:left="720"/>
         <w:rPr>
           <w:rFonts w:ascii="Times New Roman" w:hAnsi="Times New Roman" w:cs="Times New Roman"/>
-          <w:sz w:val="26"/>
-          <w:szCs w:val="26"/>
-          <w:lang w:val="id-ID"/>
-        </w:rPr>
-      </w:pPr>
-      <w:r>
-        <w:rPr>
-          <w:rFonts w:ascii="Times New Roman" w:hAnsi="Times New Roman" w:cs="Times New Roman"/>
+          <w:b/>
+          <w:sz w:val="26"/>
+          <w:szCs w:val="26"/>
+          <w:lang w:val="id-ID"/>
+        </w:rPr>
+      </w:pPr>
+      <w:r>
+        <w:rPr>
+          <w:rFonts w:ascii="Times New Roman" w:hAnsi="Times New Roman" w:cs="Times New Roman"/>
+          <w:b/>
           <w:sz w:val="26"/>
           <w:szCs w:val="26"/>
           <w:lang w:val="id-ID"/>
@@ -312,6 +401,7 @@
       <w:r>
         <w:rPr>
           <w:rFonts w:ascii="Times New Roman" w:hAnsi="Times New Roman" w:cs="Times New Roman"/>
+          <w:b/>
           <w:sz w:val="26"/>
           <w:szCs w:val="26"/>
           <w:lang w:val="id-ID"/>
@@ -329,14 +419,16 @@
         <w:ind w:left="720"/>
         <w:rPr>
           <w:rFonts w:ascii="Times New Roman" w:hAnsi="Times New Roman" w:cs="Times New Roman"/>
-          <w:sz w:val="26"/>
-          <w:szCs w:val="26"/>
-          <w:lang w:val="id-ID"/>
-        </w:rPr>
-      </w:pPr>
-      <w:r>
-        <w:rPr>
-          <w:rFonts w:ascii="Times New Roman" w:hAnsi="Times New Roman" w:cs="Times New Roman"/>
+          <w:b/>
+          <w:sz w:val="26"/>
+          <w:szCs w:val="26"/>
+          <w:lang w:val="id-ID"/>
+        </w:rPr>
+      </w:pPr>
+      <w:r>
+        <w:rPr>
+          <w:rFonts w:ascii="Times New Roman" w:hAnsi="Times New Roman" w:cs="Times New Roman"/>
+          <w:b/>
           <w:sz w:val="26"/>
           <w:szCs w:val="26"/>
           <w:lang w:val="id-ID"/>
@@ -346,6 +438,7 @@
       <w:r>
         <w:rPr>
           <w:rFonts w:ascii="Times New Roman" w:hAnsi="Times New Roman" w:cs="Times New Roman"/>
+          <w:b/>
           <w:sz w:val="26"/>
           <w:szCs w:val="26"/>
           <w:lang w:val="id-ID"/>
@@ -355,6 +448,7 @@
       <w:r>
         <w:rPr>
           <w:rFonts w:ascii="Times New Roman" w:hAnsi="Times New Roman" w:cs="Times New Roman"/>
+          <w:b/>
           <w:sz w:val="26"/>
           <w:szCs w:val="26"/>
           <w:lang w:val="id-ID"/>
@@ -371,14 +465,16 @@
         <w:ind w:left="720"/>
         <w:rPr>
           <w:rFonts w:ascii="Times New Roman" w:hAnsi="Times New Roman" w:cs="Times New Roman"/>
-          <w:sz w:val="26"/>
-          <w:szCs w:val="26"/>
-          <w:lang w:val="id-ID"/>
-        </w:rPr>
-      </w:pPr>
-      <w:r>
-        <w:rPr>
-          <w:rFonts w:ascii="Times New Roman" w:hAnsi="Times New Roman" w:cs="Times New Roman"/>
+          <w:b/>
+          <w:sz w:val="26"/>
+          <w:szCs w:val="26"/>
+          <w:lang w:val="id-ID"/>
+        </w:rPr>
+      </w:pPr>
+      <w:r>
+        <w:rPr>
+          <w:rFonts w:ascii="Times New Roman" w:hAnsi="Times New Roman" w:cs="Times New Roman"/>
+          <w:b/>
           <w:sz w:val="26"/>
           <w:szCs w:val="26"/>
           <w:lang w:val="id-ID"/>
@@ -388,6 +484,7 @@
       <w:r>
         <w:rPr>
           <w:rFonts w:ascii="Times New Roman" w:hAnsi="Times New Roman" w:cs="Times New Roman"/>
+          <w:b/>
           <w:sz w:val="26"/>
           <w:szCs w:val="26"/>
           <w:lang w:val="id-ID"/>
@@ -397,6 +494,7 @@
       <w:r>
         <w:rPr>
           <w:rFonts w:ascii="Times New Roman" w:hAnsi="Times New Roman" w:cs="Times New Roman"/>
+          <w:b/>
           <w:sz w:val="26"/>
           <w:szCs w:val="26"/>
           <w:lang w:val="id-ID"/>
@@ -412,6 +510,7 @@
         <w:spacing w:after="0"/>
         <w:rPr>
           <w:rFonts w:ascii="Times New Roman" w:hAnsi="Times New Roman" w:cs="Times New Roman"/>
+          <w:b/>
           <w:sz w:val="26"/>
           <w:szCs w:val="26"/>
           <w:lang w:val="id-ID"/>
@@ -472,14 +571,16 @@
         <w:spacing w:after="0"/>
         <w:rPr>
           <w:rFonts w:ascii="Times New Roman" w:hAnsi="Times New Roman" w:cs="Times New Roman"/>
-          <w:sz w:val="26"/>
-          <w:szCs w:val="26"/>
-          <w:lang w:val="id-ID"/>
-        </w:rPr>
-      </w:pPr>
-      <w:r>
-        <w:rPr>
-          <w:rFonts w:ascii="Times New Roman" w:hAnsi="Times New Roman" w:cs="Times New Roman"/>
+          <w:b/>
+          <w:sz w:val="26"/>
+          <w:szCs w:val="26"/>
+          <w:lang w:val="id-ID"/>
+        </w:rPr>
+      </w:pPr>
+      <w:r>
+        <w:rPr>
+          <w:rFonts w:ascii="Times New Roman" w:hAnsi="Times New Roman" w:cs="Times New Roman"/>
+          <w:b/>
           <w:sz w:val="26"/>
           <w:szCs w:val="26"/>
           <w:lang w:val="id-ID"/>
@@ -489,6 +590,7 @@
       <w:r>
         <w:rPr>
           <w:rFonts w:ascii="Times New Roman" w:hAnsi="Times New Roman" w:cs="Times New Roman"/>
+          <w:b/>
           <w:sz w:val="26"/>
           <w:szCs w:val="26"/>
           <w:lang w:val="id-ID"/>
@@ -504,14 +606,16 @@
         <w:spacing w:after="0"/>
         <w:rPr>
           <w:rFonts w:ascii="Times New Roman" w:hAnsi="Times New Roman" w:cs="Times New Roman"/>
-          <w:sz w:val="26"/>
-          <w:szCs w:val="26"/>
-          <w:lang w:val="id-ID"/>
-        </w:rPr>
-      </w:pPr>
-      <w:r>
-        <w:rPr>
-          <w:rFonts w:ascii="Times New Roman" w:hAnsi="Times New Roman" w:cs="Times New Roman"/>
+          <w:b/>
+          <w:sz w:val="26"/>
+          <w:szCs w:val="26"/>
+          <w:lang w:val="id-ID"/>
+        </w:rPr>
+      </w:pPr>
+      <w:r>
+        <w:rPr>
+          <w:rFonts w:ascii="Times New Roman" w:hAnsi="Times New Roman" w:cs="Times New Roman"/>
+          <w:b/>
           <w:sz w:val="26"/>
           <w:szCs w:val="26"/>
           <w:lang w:val="id-ID"/>
@@ -521,6 +625,7 @@
       <w:r>
         <w:rPr>
           <w:rFonts w:ascii="Times New Roman" w:hAnsi="Times New Roman" w:cs="Times New Roman"/>
+          <w:b/>
           <w:sz w:val="26"/>
           <w:szCs w:val="26"/>
           <w:lang w:val="id-ID"/>
@@ -536,14 +641,16 @@
         <w:spacing w:after="0"/>
         <w:rPr>
           <w:rFonts w:ascii="Times New Roman" w:hAnsi="Times New Roman" w:cs="Times New Roman"/>
-          <w:sz w:val="26"/>
-          <w:szCs w:val="26"/>
-          <w:lang w:val="id-ID"/>
-        </w:rPr>
-      </w:pPr>
-      <w:r>
-        <w:rPr>
-          <w:rFonts w:ascii="Times New Roman" w:hAnsi="Times New Roman" w:cs="Times New Roman"/>
+          <w:b/>
+          <w:sz w:val="26"/>
+          <w:szCs w:val="26"/>
+          <w:lang w:val="id-ID"/>
+        </w:rPr>
+      </w:pPr>
+      <w:r>
+        <w:rPr>
+          <w:rFonts w:ascii="Times New Roman" w:hAnsi="Times New Roman" w:cs="Times New Roman"/>
+          <w:b/>
           <w:sz w:val="26"/>
           <w:szCs w:val="26"/>
           <w:lang w:val="id-ID"/>
@@ -553,6 +660,7 @@
       <w:r>
         <w:rPr>
           <w:rFonts w:ascii="Times New Roman" w:hAnsi="Times New Roman" w:cs="Times New Roman"/>
+          <w:b/>
           <w:sz w:val="26"/>
           <w:szCs w:val="26"/>
           <w:lang w:val="id-ID"/>
@@ -568,14 +676,16 @@
         <w:spacing w:after="0"/>
         <w:rPr>
           <w:rFonts w:ascii="Times New Roman" w:hAnsi="Times New Roman" w:cs="Times New Roman"/>
-          <w:sz w:val="26"/>
-          <w:szCs w:val="26"/>
-          <w:lang w:val="id-ID"/>
-        </w:rPr>
-      </w:pPr>
-      <w:r>
-        <w:rPr>
-          <w:rFonts w:ascii="Times New Roman" w:hAnsi="Times New Roman" w:cs="Times New Roman"/>
+          <w:b/>
+          <w:sz w:val="26"/>
+          <w:szCs w:val="26"/>
+          <w:lang w:val="id-ID"/>
+        </w:rPr>
+      </w:pPr>
+      <w:r>
+        <w:rPr>
+          <w:rFonts w:ascii="Times New Roman" w:hAnsi="Times New Roman" w:cs="Times New Roman"/>
+          <w:b/>
           <w:sz w:val="26"/>
           <w:szCs w:val="26"/>
           <w:lang w:val="id-ID"/>
@@ -586,6 +696,7 @@
       <w:r>
         <w:rPr>
           <w:rFonts w:ascii="Times New Roman" w:hAnsi="Times New Roman" w:cs="Times New Roman"/>
+          <w:b/>
           <w:sz w:val="26"/>
           <w:szCs w:val="26"/>
           <w:lang w:val="id-ID"/>
@@ -601,14 +712,16 @@
         <w:spacing w:after="0"/>
         <w:rPr>
           <w:rFonts w:ascii="Times New Roman" w:hAnsi="Times New Roman" w:cs="Times New Roman"/>
-          <w:sz w:val="26"/>
-          <w:szCs w:val="26"/>
-          <w:lang w:val="id-ID"/>
-        </w:rPr>
-      </w:pPr>
-      <w:r>
-        <w:rPr>
-          <w:rFonts w:ascii="Times New Roman" w:hAnsi="Times New Roman" w:cs="Times New Roman"/>
+          <w:b/>
+          <w:sz w:val="26"/>
+          <w:szCs w:val="26"/>
+          <w:lang w:val="id-ID"/>
+        </w:rPr>
+      </w:pPr>
+      <w:r>
+        <w:rPr>
+          <w:rFonts w:ascii="Times New Roman" w:hAnsi="Times New Roman" w:cs="Times New Roman"/>
+          <w:b/>
           <w:sz w:val="26"/>
           <w:szCs w:val="26"/>
           <w:lang w:val="id-ID"/>
@@ -619,6 +732,7 @@
       <w:r>
         <w:rPr>
           <w:rFonts w:ascii="Times New Roman" w:hAnsi="Times New Roman" w:cs="Times New Roman"/>
+          <w:b/>
           <w:sz w:val="26"/>
           <w:szCs w:val="26"/>
           <w:lang w:val="id-ID"/>
@@ -634,14 +748,16 @@
         <w:spacing w:after="0"/>
         <w:rPr>
           <w:rFonts w:ascii="Times New Roman" w:hAnsi="Times New Roman" w:cs="Times New Roman"/>
-          <w:sz w:val="26"/>
-          <w:szCs w:val="26"/>
-          <w:lang w:val="id-ID"/>
-        </w:rPr>
-      </w:pPr>
-      <w:r>
-        <w:rPr>
-          <w:rFonts w:ascii="Times New Roman" w:hAnsi="Times New Roman" w:cs="Times New Roman"/>
+          <w:b/>
+          <w:sz w:val="26"/>
+          <w:szCs w:val="26"/>
+          <w:lang w:val="id-ID"/>
+        </w:rPr>
+      </w:pPr>
+      <w:r>
+        <w:rPr>
+          <w:rFonts w:ascii="Times New Roman" w:hAnsi="Times New Roman" w:cs="Times New Roman"/>
+          <w:b/>
           <w:sz w:val="26"/>
           <w:szCs w:val="26"/>
           <w:lang w:val="id-ID"/>
@@ -658,6 +774,7 @@
         <w:spacing w:after="0"/>
         <w:rPr>
           <w:rFonts w:ascii="Times New Roman" w:hAnsi="Times New Roman" w:cs="Times New Roman"/>
+          <w:b/>
           <w:sz w:val="26"/>
           <w:szCs w:val="26"/>
           <w:lang w:val="id-ID"/>
@@ -718,14 +835,16 @@
         <w:spacing w:after="0"/>
         <w:rPr>
           <w:rFonts w:ascii="Times New Roman" w:hAnsi="Times New Roman" w:cs="Times New Roman"/>
-          <w:sz w:val="26"/>
-          <w:szCs w:val="26"/>
-          <w:lang w:val="id-ID"/>
-        </w:rPr>
-      </w:pPr>
-      <w:r>
-        <w:rPr>
-          <w:rFonts w:ascii="Times New Roman" w:hAnsi="Times New Roman" w:cs="Times New Roman"/>
+          <w:b/>
+          <w:sz w:val="26"/>
+          <w:szCs w:val="26"/>
+          <w:lang w:val="id-ID"/>
+        </w:rPr>
+      </w:pPr>
+      <w:r>
+        <w:rPr>
+          <w:rFonts w:ascii="Times New Roman" w:hAnsi="Times New Roman" w:cs="Times New Roman"/>
+          <w:b/>
           <w:sz w:val="26"/>
           <w:szCs w:val="26"/>
           <w:lang w:val="id-ID"/>
@@ -735,6 +854,7 @@
       <w:r>
         <w:rPr>
           <w:rFonts w:ascii="Times New Roman" w:hAnsi="Times New Roman" w:cs="Times New Roman"/>
+          <w:b/>
           <w:sz w:val="26"/>
           <w:szCs w:val="26"/>
           <w:lang w:val="id-ID"/>
@@ -750,14 +870,16 @@
         <w:spacing w:after="0"/>
         <w:rPr>
           <w:rFonts w:ascii="Times New Roman" w:hAnsi="Times New Roman" w:cs="Times New Roman"/>
-          <w:sz w:val="26"/>
-          <w:szCs w:val="26"/>
-          <w:lang w:val="id-ID"/>
-        </w:rPr>
-      </w:pPr>
-      <w:r>
-        <w:rPr>
-          <w:rFonts w:ascii="Times New Roman" w:hAnsi="Times New Roman" w:cs="Times New Roman"/>
+          <w:b/>
+          <w:sz w:val="26"/>
+          <w:szCs w:val="26"/>
+          <w:lang w:val="id-ID"/>
+        </w:rPr>
+      </w:pPr>
+      <w:r>
+        <w:rPr>
+          <w:rFonts w:ascii="Times New Roman" w:hAnsi="Times New Roman" w:cs="Times New Roman"/>
+          <w:b/>
           <w:sz w:val="26"/>
           <w:szCs w:val="26"/>
           <w:lang w:val="id-ID"/>
@@ -767,6 +889,7 @@
       <w:r>
         <w:rPr>
           <w:rFonts w:ascii="Times New Roman" w:hAnsi="Times New Roman" w:cs="Times New Roman"/>
+          <w:b/>
           <w:sz w:val="26"/>
           <w:szCs w:val="26"/>
           <w:lang w:val="id-ID"/>
@@ -782,14 +905,16 @@
         <w:spacing w:after="0"/>
         <w:rPr>
           <w:rFonts w:ascii="Times New Roman" w:hAnsi="Times New Roman" w:cs="Times New Roman"/>
-          <w:sz w:val="26"/>
-          <w:szCs w:val="26"/>
-          <w:lang w:val="id-ID"/>
-        </w:rPr>
-      </w:pPr>
-      <w:r>
-        <w:rPr>
-          <w:rFonts w:ascii="Times New Roman" w:hAnsi="Times New Roman" w:cs="Times New Roman"/>
+          <w:b/>
+          <w:sz w:val="26"/>
+          <w:szCs w:val="26"/>
+          <w:lang w:val="id-ID"/>
+        </w:rPr>
+      </w:pPr>
+      <w:r>
+        <w:rPr>
+          <w:rFonts w:ascii="Times New Roman" w:hAnsi="Times New Roman" w:cs="Times New Roman"/>
+          <w:b/>
           <w:sz w:val="26"/>
           <w:szCs w:val="26"/>
           <w:lang w:val="id-ID"/>
@@ -799,6 +924,7 @@
       <w:r>
         <w:rPr>
           <w:rFonts w:ascii="Times New Roman" w:hAnsi="Times New Roman" w:cs="Times New Roman"/>
+          <w:b/>
           <w:sz w:val="26"/>
           <w:szCs w:val="26"/>
           <w:lang w:val="id-ID"/>
@@ -814,14 +940,16 @@
         <w:spacing w:after="0"/>
         <w:rPr>
           <w:rFonts w:ascii="Times New Roman" w:hAnsi="Times New Roman" w:cs="Times New Roman"/>
-          <w:sz w:val="26"/>
-          <w:szCs w:val="26"/>
-          <w:lang w:val="id-ID"/>
-        </w:rPr>
-      </w:pPr>
-      <w:r>
-        <w:rPr>
-          <w:rFonts w:ascii="Times New Roman" w:hAnsi="Times New Roman" w:cs="Times New Roman"/>
+          <w:b/>
+          <w:sz w:val="26"/>
+          <w:szCs w:val="26"/>
+          <w:lang w:val="id-ID"/>
+        </w:rPr>
+      </w:pPr>
+      <w:r>
+        <w:rPr>
+          <w:rFonts w:ascii="Times New Roman" w:hAnsi="Times New Roman" w:cs="Times New Roman"/>
+          <w:b/>
           <w:sz w:val="26"/>
           <w:szCs w:val="26"/>
           <w:lang w:val="id-ID"/>
@@ -832,6 +960,7 @@
       <w:r>
         <w:rPr>
           <w:rFonts w:ascii="Times New Roman" w:hAnsi="Times New Roman" w:cs="Times New Roman"/>
+          <w:b/>
           <w:sz w:val="26"/>
           <w:szCs w:val="26"/>
           <w:lang w:val="id-ID"/>
@@ -847,14 +976,16 @@
         <w:spacing w:after="0"/>
         <w:rPr>
           <w:rFonts w:ascii="Times New Roman" w:hAnsi="Times New Roman" w:cs="Times New Roman"/>
-          <w:sz w:val="26"/>
-          <w:szCs w:val="26"/>
-          <w:lang w:val="id-ID"/>
-        </w:rPr>
-      </w:pPr>
-      <w:r>
-        <w:rPr>
-          <w:rFonts w:ascii="Times New Roman" w:hAnsi="Times New Roman" w:cs="Times New Roman"/>
+          <w:b/>
+          <w:sz w:val="26"/>
+          <w:szCs w:val="26"/>
+          <w:lang w:val="id-ID"/>
+        </w:rPr>
+      </w:pPr>
+      <w:r>
+        <w:rPr>
+          <w:rFonts w:ascii="Times New Roman" w:hAnsi="Times New Roman" w:cs="Times New Roman"/>
+          <w:b/>
           <w:sz w:val="26"/>
           <w:szCs w:val="26"/>
           <w:lang w:val="id-ID"/>
@@ -865,6 +996,7 @@
       <w:r>
         <w:rPr>
           <w:rFonts w:ascii="Times New Roman" w:hAnsi="Times New Roman" w:cs="Times New Roman"/>
+          <w:b/>
           <w:sz w:val="26"/>
           <w:szCs w:val="26"/>
           <w:lang w:val="id-ID"/>
@@ -880,14 +1012,16 @@
         <w:spacing w:after="0"/>
         <w:rPr>
           <w:rFonts w:ascii="Times New Roman" w:hAnsi="Times New Roman" w:cs="Times New Roman"/>
-          <w:sz w:val="26"/>
-          <w:szCs w:val="26"/>
-          <w:lang w:val="id-ID"/>
-        </w:rPr>
-      </w:pPr>
-      <w:r>
-        <w:rPr>
-          <w:rFonts w:ascii="Times New Roman" w:hAnsi="Times New Roman" w:cs="Times New Roman"/>
+          <w:b/>
+          <w:sz w:val="26"/>
+          <w:szCs w:val="26"/>
+          <w:lang w:val="id-ID"/>
+        </w:rPr>
+      </w:pPr>
+      <w:r>
+        <w:rPr>
+          <w:rFonts w:ascii="Times New Roman" w:hAnsi="Times New Roman" w:cs="Times New Roman"/>
+          <w:b/>
           <w:sz w:val="26"/>
           <w:szCs w:val="26"/>
           <w:lang w:val="id-ID"/>
@@ -904,6 +1038,7 @@
         <w:spacing w:after="0"/>
         <w:rPr>
           <w:rFonts w:ascii="Times New Roman" w:hAnsi="Times New Roman" w:cs="Times New Roman"/>
+          <w:b/>
           <w:sz w:val="26"/>
           <w:szCs w:val="26"/>
           <w:lang w:val="id-ID"/>
@@ -964,14 +1099,16 @@
         <w:spacing w:after="0"/>
         <w:rPr>
           <w:rFonts w:ascii="Times New Roman" w:hAnsi="Times New Roman" w:cs="Times New Roman"/>
-          <w:sz w:val="26"/>
-          <w:szCs w:val="26"/>
-          <w:lang w:val="id-ID"/>
-        </w:rPr>
-      </w:pPr>
-      <w:r>
-        <w:rPr>
-          <w:rFonts w:ascii="Times New Roman" w:hAnsi="Times New Roman" w:cs="Times New Roman"/>
+          <w:b/>
+          <w:sz w:val="26"/>
+          <w:szCs w:val="26"/>
+          <w:lang w:val="id-ID"/>
+        </w:rPr>
+      </w:pPr>
+      <w:r>
+        <w:rPr>
+          <w:rFonts w:ascii="Times New Roman" w:hAnsi="Times New Roman" w:cs="Times New Roman"/>
+          <w:b/>
           <w:sz w:val="26"/>
           <w:szCs w:val="26"/>
           <w:lang w:val="id-ID"/>
@@ -981,6 +1118,7 @@
       <w:r>
         <w:rPr>
           <w:rFonts w:ascii="Times New Roman" w:hAnsi="Times New Roman" w:cs="Times New Roman"/>
+          <w:b/>
           <w:sz w:val="26"/>
           <w:szCs w:val="26"/>
           <w:lang w:val="id-ID"/>
@@ -990,6 +1128,7 @@
       <w:r>
         <w:rPr>
           <w:rFonts w:ascii="Times New Roman" w:hAnsi="Times New Roman" w:cs="Times New Roman"/>
+          <w:b/>
           <w:sz w:val="26"/>
           <w:szCs w:val="26"/>
           <w:lang w:val="id-ID"/>
@@ -999,6 +1138,7 @@
       <w:r>
         <w:rPr>
           <w:rFonts w:ascii="Times New Roman" w:hAnsi="Times New Roman" w:cs="Times New Roman"/>
+          <w:b/>
           <w:sz w:val="26"/>
           <w:szCs w:val="26"/>
           <w:lang w:val="id-ID"/>
@@ -1014,14 +1154,16 @@
         <w:spacing w:after="0"/>
         <w:rPr>
           <w:rFonts w:ascii="Times New Roman" w:hAnsi="Times New Roman" w:cs="Times New Roman"/>
-          <w:sz w:val="26"/>
-          <w:szCs w:val="26"/>
-          <w:lang w:val="id-ID"/>
-        </w:rPr>
-      </w:pPr>
-      <w:r>
-        <w:rPr>
-          <w:rFonts w:ascii="Times New Roman" w:hAnsi="Times New Roman" w:cs="Times New Roman"/>
+          <w:b/>
+          <w:sz w:val="26"/>
+          <w:szCs w:val="26"/>
+          <w:lang w:val="id-ID"/>
+        </w:rPr>
+      </w:pPr>
+      <w:r>
+        <w:rPr>
+          <w:rFonts w:ascii="Times New Roman" w:hAnsi="Times New Roman" w:cs="Times New Roman"/>
+          <w:b/>
           <w:sz w:val="26"/>
           <w:szCs w:val="26"/>
           <w:lang w:val="id-ID"/>
@@ -1031,6 +1173,7 @@
       <w:r>
         <w:rPr>
           <w:rFonts w:ascii="Times New Roman" w:hAnsi="Times New Roman" w:cs="Times New Roman"/>
+          <w:b/>
           <w:sz w:val="26"/>
           <w:szCs w:val="26"/>
           <w:lang w:val="id-ID"/>
@@ -1040,6 +1183,7 @@
       <w:r>
         <w:rPr>
           <w:rFonts w:ascii="Times New Roman" w:hAnsi="Times New Roman" w:cs="Times New Roman"/>
+          <w:b/>
           <w:sz w:val="26"/>
           <w:szCs w:val="26"/>
           <w:lang w:val="id-ID"/>
@@ -1049,6 +1193,7 @@
       <w:r>
         <w:rPr>
           <w:rFonts w:ascii="Times New Roman" w:hAnsi="Times New Roman" w:cs="Times New Roman"/>
+          <w:b/>
           <w:sz w:val="26"/>
           <w:szCs w:val="26"/>
           <w:lang w:val="id-ID"/>
@@ -1058,6 +1203,7 @@
       <w:r>
         <w:rPr>
           <w:rFonts w:ascii="Times New Roman" w:hAnsi="Times New Roman" w:cs="Times New Roman"/>
+          <w:b/>
           <w:sz w:val="26"/>
           <w:szCs w:val="26"/>
           <w:lang w:val="id-ID"/>
@@ -1073,14 +1219,16 @@
         <w:spacing w:after="0"/>
         <w:rPr>
           <w:rFonts w:ascii="Times New Roman" w:hAnsi="Times New Roman" w:cs="Times New Roman"/>
-          <w:sz w:val="26"/>
-          <w:szCs w:val="26"/>
-          <w:lang w:val="id-ID"/>
-        </w:rPr>
-      </w:pPr>
-      <w:r>
-        <w:rPr>
-          <w:rFonts w:ascii="Times New Roman" w:hAnsi="Times New Roman" w:cs="Times New Roman"/>
+          <w:b/>
+          <w:sz w:val="26"/>
+          <w:szCs w:val="26"/>
+          <w:lang w:val="id-ID"/>
+        </w:rPr>
+      </w:pPr>
+      <w:r>
+        <w:rPr>
+          <w:rFonts w:ascii="Times New Roman" w:hAnsi="Times New Roman" w:cs="Times New Roman"/>
+          <w:b/>
           <w:sz w:val="26"/>
           <w:szCs w:val="26"/>
           <w:lang w:val="id-ID"/>
@@ -1090,6 +1238,7 @@
       <w:r>
         <w:rPr>
           <w:rFonts w:ascii="Times New Roman" w:hAnsi="Times New Roman" w:cs="Times New Roman"/>
+          <w:b/>
           <w:sz w:val="26"/>
           <w:szCs w:val="26"/>
           <w:lang w:val="id-ID"/>
@@ -1099,6 +1248,7 @@
       <w:r>
         <w:rPr>
           <w:rFonts w:ascii="Times New Roman" w:hAnsi="Times New Roman" w:cs="Times New Roman"/>
+          <w:b/>
           <w:sz w:val="26"/>
           <w:szCs w:val="26"/>
           <w:lang w:val="id-ID"/>
@@ -1114,14 +1264,16 @@
         <w:spacing w:after="0"/>
         <w:rPr>
           <w:rFonts w:ascii="Times New Roman" w:hAnsi="Times New Roman" w:cs="Times New Roman"/>
-          <w:sz w:val="26"/>
-          <w:szCs w:val="26"/>
-          <w:lang w:val="id-ID"/>
-        </w:rPr>
-      </w:pPr>
-      <w:r>
-        <w:rPr>
-          <w:rFonts w:ascii="Times New Roman" w:hAnsi="Times New Roman" w:cs="Times New Roman"/>
+          <w:b/>
+          <w:sz w:val="26"/>
+          <w:szCs w:val="26"/>
+          <w:lang w:val="id-ID"/>
+        </w:rPr>
+      </w:pPr>
+      <w:r>
+        <w:rPr>
+          <w:rFonts w:ascii="Times New Roman" w:hAnsi="Times New Roman" w:cs="Times New Roman"/>
+          <w:b/>
           <w:sz w:val="26"/>
           <w:szCs w:val="26"/>
           <w:lang w:val="id-ID"/>
@@ -1132,6 +1284,7 @@
       <w:r>
         <w:rPr>
           <w:rFonts w:ascii="Times New Roman" w:hAnsi="Times New Roman" w:cs="Times New Roman"/>
+          <w:b/>
           <w:sz w:val="26"/>
           <w:szCs w:val="26"/>
           <w:lang w:val="id-ID"/>
@@ -1147,14 +1300,16 @@
         <w:spacing w:after="0"/>
         <w:rPr>
           <w:rFonts w:ascii="Times New Roman" w:hAnsi="Times New Roman" w:cs="Times New Roman"/>
-          <w:sz w:val="26"/>
-          <w:szCs w:val="26"/>
-          <w:lang w:val="id-ID"/>
-        </w:rPr>
-      </w:pPr>
-      <w:r>
-        <w:rPr>
-          <w:rFonts w:ascii="Times New Roman" w:hAnsi="Times New Roman" w:cs="Times New Roman"/>
+          <w:b/>
+          <w:sz w:val="26"/>
+          <w:szCs w:val="26"/>
+          <w:lang w:val="id-ID"/>
+        </w:rPr>
+      </w:pPr>
+      <w:r>
+        <w:rPr>
+          <w:rFonts w:ascii="Times New Roman" w:hAnsi="Times New Roman" w:cs="Times New Roman"/>
+          <w:b/>
           <w:sz w:val="26"/>
           <w:szCs w:val="26"/>
           <w:lang w:val="id-ID"/>
@@ -1165,6 +1320,7 @@
       <w:r>
         <w:rPr>
           <w:rFonts w:ascii="Times New Roman" w:hAnsi="Times New Roman" w:cs="Times New Roman"/>
+          <w:b/>
           <w:sz w:val="26"/>
           <w:szCs w:val="26"/>
           <w:lang w:val="id-ID"/>
@@ -1180,14 +1336,16 @@
         <w:spacing w:after="0"/>
         <w:rPr>
           <w:rFonts w:ascii="Times New Roman" w:hAnsi="Times New Roman" w:cs="Times New Roman"/>
-          <w:sz w:val="26"/>
-          <w:szCs w:val="26"/>
-          <w:lang w:val="id-ID"/>
-        </w:rPr>
-      </w:pPr>
-      <w:r>
-        <w:rPr>
-          <w:rFonts w:ascii="Times New Roman" w:hAnsi="Times New Roman" w:cs="Times New Roman"/>
+          <w:b/>
+          <w:sz w:val="26"/>
+          <w:szCs w:val="26"/>
+          <w:lang w:val="id-ID"/>
+        </w:rPr>
+      </w:pPr>
+      <w:r>
+        <w:rPr>
+          <w:rFonts w:ascii="Times New Roman" w:hAnsi="Times New Roman" w:cs="Times New Roman"/>
+          <w:b/>
           <w:sz w:val="26"/>
           <w:szCs w:val="26"/>
           <w:lang w:val="id-ID"/>
@@ -1204,6 +1362,7 @@
         <w:spacing w:after="0"/>
         <w:rPr>
           <w:rFonts w:ascii="Times New Roman" w:hAnsi="Times New Roman" w:cs="Times New Roman"/>
+          <w:b/>
           <w:sz w:val="26"/>
           <w:szCs w:val="26"/>
           <w:lang w:val="id-ID"/>
@@ -1225,20 +1384,22 @@
         <w:spacing w:after="0"/>
         <w:rPr>
           <w:rFonts w:ascii="Times New Roman" w:hAnsi="Times New Roman" w:cs="Times New Roman"/>
-          <w:sz w:val="26"/>
-          <w:szCs w:val="26"/>
-          <w:lang w:val="id-ID"/>
-        </w:rPr>
-      </w:pPr>
-    </w:p>
-    <w:p>
-      <w:pPr>
-        <w:tabs>
-          <w:tab w:val="left" w:pos="900"/>
-        </w:tabs>
-        <w:spacing w:after="0"/>
-        <w:rPr>
-          <w:rFonts w:ascii="Times New Roman" w:hAnsi="Times New Roman" w:cs="Times New Roman"/>
+          <w:b/>
+          <w:sz w:val="26"/>
+          <w:szCs w:val="26"/>
+          <w:lang w:val="id-ID"/>
+        </w:rPr>
+      </w:pPr>
+    </w:p>
+    <w:p>
+      <w:pPr>
+        <w:tabs>
+          <w:tab w:val="left" w:pos="900"/>
+        </w:tabs>
+        <w:spacing w:after="0"/>
+        <w:rPr>
+          <w:rFonts w:ascii="Times New Roman" w:hAnsi="Times New Roman" w:cs="Times New Roman"/>
+          <w:b/>
           <w:sz w:val="26"/>
           <w:szCs w:val="26"/>
           <w:lang w:val="id-ID"/>
@@ -1308,14 +1469,16 @@
         <w:ind w:left="720"/>
         <w:rPr>
           <w:rFonts w:ascii="Times New Roman" w:hAnsi="Times New Roman" w:cs="Times New Roman"/>
-          <w:sz w:val="26"/>
-          <w:szCs w:val="26"/>
-          <w:lang w:val="id-ID"/>
-        </w:rPr>
-      </w:pPr>
-      <w:r>
-        <w:rPr>
-          <w:rFonts w:ascii="Times New Roman" w:hAnsi="Times New Roman" w:cs="Times New Roman"/>
+          <w:b/>
+          <w:sz w:val="26"/>
+          <w:szCs w:val="26"/>
+          <w:lang w:val="id-ID"/>
+        </w:rPr>
+      </w:pPr>
+      <w:r>
+        <w:rPr>
+          <w:rFonts w:ascii="Times New Roman" w:hAnsi="Times New Roman" w:cs="Times New Roman"/>
+          <w:b/>
           <w:sz w:val="26"/>
           <w:szCs w:val="26"/>
           <w:lang w:val="id-ID"/>
@@ -1325,6 +1488,7 @@
       <w:r>
         <w:rPr>
           <w:rFonts w:ascii="Times New Roman" w:hAnsi="Times New Roman" w:cs="Times New Roman"/>
+          <w:b/>
           <w:sz w:val="26"/>
           <w:szCs w:val="26"/>
           <w:lang w:val="id-ID"/>
@@ -1334,6 +1498,7 @@
       <w:r>
         <w:rPr>
           <w:rFonts w:ascii="Times New Roman" w:hAnsi="Times New Roman" w:cs="Times New Roman"/>
+          <w:b/>
           <w:sz w:val="26"/>
           <w:szCs w:val="26"/>
           <w:lang w:val="id-ID"/>
@@ -1343,6 +1508,7 @@
       <w:r>
         <w:rPr>
           <w:rFonts w:ascii="Times New Roman" w:hAnsi="Times New Roman" w:cs="Times New Roman"/>
+          <w:b/>
           <w:sz w:val="26"/>
           <w:szCs w:val="26"/>
           <w:lang w:val="id-ID"/>
@@ -1359,14 +1525,16 @@
         <w:ind w:left="720"/>
         <w:rPr>
           <w:rFonts w:ascii="Times New Roman" w:hAnsi="Times New Roman" w:cs="Times New Roman"/>
-          <w:sz w:val="26"/>
-          <w:szCs w:val="26"/>
-          <w:lang w:val="id-ID"/>
-        </w:rPr>
-      </w:pPr>
-      <w:r>
-        <w:rPr>
-          <w:rFonts w:ascii="Times New Roman" w:hAnsi="Times New Roman" w:cs="Times New Roman"/>
+          <w:b/>
+          <w:sz w:val="26"/>
+          <w:szCs w:val="26"/>
+          <w:lang w:val="id-ID"/>
+        </w:rPr>
+      </w:pPr>
+      <w:r>
+        <w:rPr>
+          <w:rFonts w:ascii="Times New Roman" w:hAnsi="Times New Roman" w:cs="Times New Roman"/>
+          <w:b/>
           <w:sz w:val="26"/>
           <w:szCs w:val="26"/>
           <w:lang w:val="id-ID"/>
@@ -1376,6 +1544,7 @@
       <w:r>
         <w:rPr>
           <w:rFonts w:ascii="Times New Roman" w:hAnsi="Times New Roman" w:cs="Times New Roman"/>
+          <w:b/>
           <w:sz w:val="26"/>
           <w:szCs w:val="26"/>
           <w:lang w:val="id-ID"/>
@@ -1385,6 +1554,7 @@
       <w:r>
         <w:rPr>
           <w:rFonts w:ascii="Times New Roman" w:hAnsi="Times New Roman" w:cs="Times New Roman"/>
+          <w:b/>
           <w:sz w:val="26"/>
           <w:szCs w:val="26"/>
           <w:lang w:val="id-ID"/>
@@ -1394,6 +1564,7 @@
       <w:r>
         <w:rPr>
           <w:rFonts w:ascii="Times New Roman" w:hAnsi="Times New Roman" w:cs="Times New Roman"/>
+          <w:b/>
           <w:sz w:val="26"/>
           <w:szCs w:val="26"/>
           <w:lang w:val="id-ID"/>
@@ -1410,14 +1581,16 @@
         <w:ind w:left="720"/>
         <w:rPr>
           <w:rFonts w:ascii="Times New Roman" w:hAnsi="Times New Roman" w:cs="Times New Roman"/>
-          <w:sz w:val="26"/>
-          <w:szCs w:val="26"/>
-          <w:lang w:val="id-ID"/>
-        </w:rPr>
-      </w:pPr>
-      <w:r>
-        <w:rPr>
-          <w:rFonts w:ascii="Times New Roman" w:hAnsi="Times New Roman" w:cs="Times New Roman"/>
+          <w:b/>
+          <w:sz w:val="26"/>
+          <w:szCs w:val="26"/>
+          <w:lang w:val="id-ID"/>
+        </w:rPr>
+      </w:pPr>
+      <w:r>
+        <w:rPr>
+          <w:rFonts w:ascii="Times New Roman" w:hAnsi="Times New Roman" w:cs="Times New Roman"/>
+          <w:b/>
           <w:sz w:val="26"/>
           <w:szCs w:val="26"/>
           <w:lang w:val="id-ID"/>
@@ -1427,6 +1600,7 @@
       <w:r>
         <w:rPr>
           <w:rFonts w:ascii="Times New Roman" w:hAnsi="Times New Roman" w:cs="Times New Roman"/>
+          <w:b/>
           <w:sz w:val="26"/>
           <w:szCs w:val="26"/>
           <w:lang w:val="id-ID"/>
@@ -1436,6 +1610,7 @@
       <w:r>
         <w:rPr>
           <w:rFonts w:ascii="Times New Roman" w:hAnsi="Times New Roman" w:cs="Times New Roman"/>
+          <w:b/>
           <w:sz w:val="26"/>
           <w:szCs w:val="26"/>
           <w:lang w:val="id-ID"/>
@@ -1452,14 +1627,16 @@
         <w:ind w:left="720"/>
         <w:rPr>
           <w:rFonts w:ascii="Times New Roman" w:hAnsi="Times New Roman" w:cs="Times New Roman"/>
-          <w:sz w:val="26"/>
-          <w:szCs w:val="26"/>
-          <w:lang w:val="id-ID"/>
-        </w:rPr>
-      </w:pPr>
-      <w:r>
-        <w:rPr>
-          <w:rFonts w:ascii="Times New Roman" w:hAnsi="Times New Roman" w:cs="Times New Roman"/>
+          <w:b/>
+          <w:sz w:val="26"/>
+          <w:szCs w:val="26"/>
+          <w:lang w:val="id-ID"/>
+        </w:rPr>
+      </w:pPr>
+      <w:r>
+        <w:rPr>
+          <w:rFonts w:ascii="Times New Roman" w:hAnsi="Times New Roman" w:cs="Times New Roman"/>
+          <w:b/>
           <w:sz w:val="26"/>
           <w:szCs w:val="26"/>
           <w:lang w:val="id-ID"/>
@@ -1469,6 +1646,7 @@
       <w:r>
         <w:rPr>
           <w:rFonts w:ascii="Times New Roman" w:hAnsi="Times New Roman" w:cs="Times New Roman"/>
+          <w:b/>
           <w:sz w:val="26"/>
           <w:szCs w:val="26"/>
           <w:lang w:val="id-ID"/>
@@ -1479,6 +1657,7 @@
       <w:r>
         <w:rPr>
           <w:rFonts w:ascii="Times New Roman" w:hAnsi="Times New Roman" w:cs="Times New Roman"/>
+          <w:b/>
           <w:sz w:val="26"/>
           <w:szCs w:val="26"/>
           <w:lang w:val="id-ID"/>
@@ -1495,14 +1674,16 @@
         <w:ind w:left="720"/>
         <w:rPr>
           <w:rFonts w:ascii="Times New Roman" w:hAnsi="Times New Roman" w:cs="Times New Roman"/>
-          <w:sz w:val="26"/>
-          <w:szCs w:val="26"/>
-          <w:lang w:val="id-ID"/>
-        </w:rPr>
-      </w:pPr>
-      <w:r>
-        <w:rPr>
-          <w:rFonts w:ascii="Times New Roman" w:hAnsi="Times New Roman" w:cs="Times New Roman"/>
+          <w:b/>
+          <w:sz w:val="26"/>
+          <w:szCs w:val="26"/>
+          <w:lang w:val="id-ID"/>
+        </w:rPr>
+      </w:pPr>
+      <w:r>
+        <w:rPr>
+          <w:rFonts w:ascii="Times New Roman" w:hAnsi="Times New Roman" w:cs="Times New Roman"/>
+          <w:b/>
           <w:sz w:val="26"/>
           <w:szCs w:val="26"/>
           <w:lang w:val="id-ID"/>
@@ -1512,6 +1693,7 @@
       <w:r>
         <w:rPr>
           <w:rFonts w:ascii="Times New Roman" w:hAnsi="Times New Roman" w:cs="Times New Roman"/>
+          <w:b/>
           <w:sz w:val="26"/>
           <w:szCs w:val="26"/>
           <w:lang w:val="id-ID"/>
@@ -1521,6 +1703,7 @@
       <w:r>
         <w:rPr>
           <w:rFonts w:ascii="Times New Roman" w:hAnsi="Times New Roman" w:cs="Times New Roman"/>
+          <w:b/>
           <w:sz w:val="26"/>
           <w:szCs w:val="26"/>
           <w:lang w:val="id-ID"/>
@@ -1530,6 +1713,7 @@
       <w:r>
         <w:rPr>
           <w:rFonts w:ascii="Times New Roman" w:hAnsi="Times New Roman" w:cs="Times New Roman"/>
+          <w:b/>
           <w:sz w:val="26"/>
           <w:szCs w:val="26"/>
           <w:lang w:val="id-ID"/>
@@ -1546,14 +1730,16 @@
         <w:ind w:left="720"/>
         <w:rPr>
           <w:rFonts w:ascii="Times New Roman" w:hAnsi="Times New Roman" w:cs="Times New Roman"/>
-          <w:sz w:val="26"/>
-          <w:szCs w:val="26"/>
-          <w:lang w:val="id-ID"/>
-        </w:rPr>
-      </w:pPr>
-      <w:r>
-        <w:rPr>
-          <w:rFonts w:ascii="Times New Roman" w:hAnsi="Times New Roman" w:cs="Times New Roman"/>
+          <w:b/>
+          <w:sz w:val="26"/>
+          <w:szCs w:val="26"/>
+          <w:lang w:val="id-ID"/>
+        </w:rPr>
+      </w:pPr>
+      <w:r>
+        <w:rPr>
+          <w:rFonts w:ascii="Times New Roman" w:hAnsi="Times New Roman" w:cs="Times New Roman"/>
+          <w:b/>
           <w:sz w:val="26"/>
           <w:szCs w:val="26"/>
           <w:lang w:val="id-ID"/>
@@ -1563,6 +1749,7 @@
       <w:r>
         <w:rPr>
           <w:rFonts w:ascii="Times New Roman" w:hAnsi="Times New Roman" w:cs="Times New Roman"/>
+          <w:b/>
           <w:sz w:val="26"/>
           <w:szCs w:val="26"/>
           <w:lang w:val="id-ID"/>
@@ -1572,6 +1759,7 @@
       <w:r>
         <w:rPr>
           <w:rFonts w:ascii="Times New Roman" w:hAnsi="Times New Roman" w:cs="Times New Roman"/>
+          <w:b/>
           <w:sz w:val="26"/>
           <w:szCs w:val="26"/>
           <w:lang w:val="id-ID"/>
@@ -1581,6 +1769,7 @@
       <w:r>
         <w:rPr>
           <w:rFonts w:ascii="Times New Roman" w:hAnsi="Times New Roman" w:cs="Times New Roman"/>
+          <w:b/>
           <w:sz w:val="26"/>
           <w:szCs w:val="26"/>
           <w:lang w:val="id-ID"/>
@@ -1596,6 +1785,7 @@
         <w:spacing w:after="0"/>
         <w:rPr>
           <w:rFonts w:ascii="Times New Roman" w:hAnsi="Times New Roman" w:cs="Times New Roman"/>
+          <w:b/>
           <w:sz w:val="26"/>
           <w:szCs w:val="26"/>
           <w:lang w:val="id-ID"/>
@@ -1656,14 +1846,16 @@
         <w:spacing w:after="0"/>
         <w:rPr>
           <w:rFonts w:ascii="Times New Roman" w:hAnsi="Times New Roman" w:cs="Times New Roman"/>
-          <w:sz w:val="26"/>
-          <w:szCs w:val="26"/>
-          <w:lang w:val="id-ID"/>
-        </w:rPr>
-      </w:pPr>
-      <w:r>
-        <w:rPr>
-          <w:rFonts w:ascii="Times New Roman" w:hAnsi="Times New Roman" w:cs="Times New Roman"/>
+          <w:b/>
+          <w:sz w:val="26"/>
+          <w:szCs w:val="26"/>
+          <w:lang w:val="id-ID"/>
+        </w:rPr>
+      </w:pPr>
+      <w:r>
+        <w:rPr>
+          <w:rFonts w:ascii="Times New Roman" w:hAnsi="Times New Roman" w:cs="Times New Roman"/>
+          <w:b/>
           <w:sz w:val="26"/>
           <w:szCs w:val="26"/>
           <w:lang w:val="id-ID"/>
@@ -1673,6 +1865,7 @@
       <w:r>
         <w:rPr>
           <w:rFonts w:ascii="Times New Roman" w:hAnsi="Times New Roman" w:cs="Times New Roman"/>
+          <w:b/>
           <w:sz w:val="26"/>
           <w:szCs w:val="26"/>
           <w:lang w:val="id-ID"/>
@@ -1682,6 +1875,7 @@
       <w:r>
         <w:rPr>
           <w:rFonts w:ascii="Times New Roman" w:hAnsi="Times New Roman" w:cs="Times New Roman"/>
+          <w:b/>
           <w:sz w:val="26"/>
           <w:szCs w:val="26"/>
           <w:lang w:val="id-ID"/>
@@ -1691,6 +1885,7 @@
       <w:r>
         <w:rPr>
           <w:rFonts w:ascii="Times New Roman" w:hAnsi="Times New Roman" w:cs="Times New Roman"/>
+          <w:b/>
           <w:sz w:val="26"/>
           <w:szCs w:val="26"/>
           <w:lang w:val="id-ID"/>
@@ -1706,14 +1901,16 @@
         <w:spacing w:after="0"/>
         <w:rPr>
           <w:rFonts w:ascii="Times New Roman" w:hAnsi="Times New Roman" w:cs="Times New Roman"/>
-          <w:sz w:val="26"/>
-          <w:szCs w:val="26"/>
-          <w:lang w:val="id-ID"/>
-        </w:rPr>
-      </w:pPr>
-      <w:r>
-        <w:rPr>
-          <w:rFonts w:ascii="Times New Roman" w:hAnsi="Times New Roman" w:cs="Times New Roman"/>
+          <w:b/>
+          <w:sz w:val="26"/>
+          <w:szCs w:val="26"/>
+          <w:lang w:val="id-ID"/>
+        </w:rPr>
+      </w:pPr>
+      <w:r>
+        <w:rPr>
+          <w:rFonts w:ascii="Times New Roman" w:hAnsi="Times New Roman" w:cs="Times New Roman"/>
+          <w:b/>
           <w:sz w:val="26"/>
           <w:szCs w:val="26"/>
           <w:lang w:val="id-ID"/>
@@ -1723,6 +1920,7 @@
       <w:r>
         <w:rPr>
           <w:rFonts w:ascii="Times New Roman" w:hAnsi="Times New Roman" w:cs="Times New Roman"/>
+          <w:b/>
           <w:sz w:val="26"/>
           <w:szCs w:val="26"/>
           <w:lang w:val="id-ID"/>
@@ -1738,14 +1936,16 @@
         <w:spacing w:after="0"/>
         <w:rPr>
           <w:rFonts w:ascii="Times New Roman" w:hAnsi="Times New Roman" w:cs="Times New Roman"/>
-          <w:sz w:val="26"/>
-          <w:szCs w:val="26"/>
-          <w:lang w:val="id-ID"/>
-        </w:rPr>
-      </w:pPr>
-      <w:r>
-        <w:rPr>
-          <w:rFonts w:ascii="Times New Roman" w:hAnsi="Times New Roman" w:cs="Times New Roman"/>
+          <w:b/>
+          <w:sz w:val="26"/>
+          <w:szCs w:val="26"/>
+          <w:lang w:val="id-ID"/>
+        </w:rPr>
+      </w:pPr>
+      <w:r>
+        <w:rPr>
+          <w:rFonts w:ascii="Times New Roman" w:hAnsi="Times New Roman" w:cs="Times New Roman"/>
+          <w:b/>
           <w:sz w:val="26"/>
           <w:szCs w:val="26"/>
           <w:lang w:val="id-ID"/>
@@ -1755,6 +1955,7 @@
       <w:r>
         <w:rPr>
           <w:rFonts w:ascii="Times New Roman" w:hAnsi="Times New Roman" w:cs="Times New Roman"/>
+          <w:b/>
           <w:sz w:val="26"/>
           <w:szCs w:val="26"/>
           <w:lang w:val="id-ID"/>
@@ -1770,14 +1971,16 @@
         <w:spacing w:after="0"/>
         <w:rPr>
           <w:rFonts w:ascii="Times New Roman" w:hAnsi="Times New Roman" w:cs="Times New Roman"/>
-          <w:sz w:val="26"/>
-          <w:szCs w:val="26"/>
-          <w:lang w:val="id-ID"/>
-        </w:rPr>
-      </w:pPr>
-      <w:r>
-        <w:rPr>
-          <w:rFonts w:ascii="Times New Roman" w:hAnsi="Times New Roman" w:cs="Times New Roman"/>
+          <w:b/>
+          <w:sz w:val="26"/>
+          <w:szCs w:val="26"/>
+          <w:lang w:val="id-ID"/>
+        </w:rPr>
+      </w:pPr>
+      <w:r>
+        <w:rPr>
+          <w:rFonts w:ascii="Times New Roman" w:hAnsi="Times New Roman" w:cs="Times New Roman"/>
+          <w:b/>
           <w:sz w:val="26"/>
           <w:szCs w:val="26"/>
           <w:lang w:val="id-ID"/>
@@ -1788,6 +1991,7 @@
       <w:r>
         <w:rPr>
           <w:rFonts w:ascii="Times New Roman" w:hAnsi="Times New Roman" w:cs="Times New Roman"/>
+          <w:b/>
           <w:sz w:val="26"/>
           <w:szCs w:val="26"/>
           <w:lang w:val="id-ID"/>
@@ -1803,14 +2007,16 @@
         <w:spacing w:after="0"/>
         <w:rPr>
           <w:rFonts w:ascii="Times New Roman" w:hAnsi="Times New Roman" w:cs="Times New Roman"/>
-          <w:sz w:val="26"/>
-          <w:szCs w:val="26"/>
-          <w:lang w:val="id-ID"/>
-        </w:rPr>
-      </w:pPr>
-      <w:r>
-        <w:rPr>
-          <w:rFonts w:ascii="Times New Roman" w:hAnsi="Times New Roman" w:cs="Times New Roman"/>
+          <w:b/>
+          <w:sz w:val="26"/>
+          <w:szCs w:val="26"/>
+          <w:lang w:val="id-ID"/>
+        </w:rPr>
+      </w:pPr>
+      <w:r>
+        <w:rPr>
+          <w:rFonts w:ascii="Times New Roman" w:hAnsi="Times New Roman" w:cs="Times New Roman"/>
+          <w:b/>
           <w:sz w:val="26"/>
           <w:szCs w:val="26"/>
           <w:lang w:val="id-ID"/>
@@ -1821,6 +2027,7 @@
       <w:r>
         <w:rPr>
           <w:rFonts w:ascii="Times New Roman" w:hAnsi="Times New Roman" w:cs="Times New Roman"/>
+          <w:b/>
           <w:sz w:val="26"/>
           <w:szCs w:val="26"/>
           <w:lang w:val="id-ID"/>
@@ -1836,14 +2043,16 @@
         <w:spacing w:after="0"/>
         <w:rPr>
           <w:rFonts w:ascii="Times New Roman" w:hAnsi="Times New Roman" w:cs="Times New Roman"/>
-          <w:sz w:val="26"/>
-          <w:szCs w:val="26"/>
-          <w:lang w:val="id-ID"/>
-        </w:rPr>
-      </w:pPr>
-      <w:r>
-        <w:rPr>
-          <w:rFonts w:ascii="Times New Roman" w:hAnsi="Times New Roman" w:cs="Times New Roman"/>
+          <w:b/>
+          <w:sz w:val="26"/>
+          <w:szCs w:val="26"/>
+          <w:lang w:val="id-ID"/>
+        </w:rPr>
+      </w:pPr>
+      <w:r>
+        <w:rPr>
+          <w:rFonts w:ascii="Times New Roman" w:hAnsi="Times New Roman" w:cs="Times New Roman"/>
+          <w:b/>
           <w:sz w:val="26"/>
           <w:szCs w:val="26"/>
           <w:lang w:val="id-ID"/>
@@ -1860,14 +2069,16 @@
         <w:spacing w:after="0"/>
         <w:rPr>
           <w:rFonts w:ascii="Times New Roman" w:hAnsi="Times New Roman" w:cs="Times New Roman"/>
-          <w:sz w:val="26"/>
-          <w:szCs w:val="26"/>
-          <w:lang w:val="id-ID"/>
-        </w:rPr>
-      </w:pPr>
-      <w:r>
-        <w:rPr>
-          <w:rFonts w:ascii="Times New Roman" w:hAnsi="Times New Roman" w:cs="Times New Roman"/>
+          <w:b/>
+          <w:sz w:val="26"/>
+          <w:szCs w:val="26"/>
+          <w:lang w:val="id-ID"/>
+        </w:rPr>
+      </w:pPr>
+      <w:r>
+        <w:rPr>
+          <w:rFonts w:ascii="Times New Roman" w:hAnsi="Times New Roman" w:cs="Times New Roman"/>
+          <w:b/>
           <w:sz w:val="26"/>
           <w:szCs w:val="26"/>
           <w:lang w:val="id-ID"/>
@@ -1878,6 +2089,7 @@
       <w:r>
         <w:rPr>
           <w:rFonts w:ascii="Times New Roman" w:hAnsi="Times New Roman" w:cs="Times New Roman"/>
+          <w:b/>
           <w:sz w:val="26"/>
           <w:szCs w:val="26"/>
           <w:lang w:val="id-ID"/>
@@ -1887,6 +2099,7 @@
       <w:r>
         <w:rPr>
           <w:rFonts w:ascii="Times New Roman" w:hAnsi="Times New Roman" w:cs="Times New Roman"/>
+          <w:b/>
           <w:sz w:val="26"/>
           <w:szCs w:val="26"/>
           <w:lang w:val="id-ID"/>
@@ -1911,6 +2124,7 @@
       <w:r>
         <w:rPr>
           <w:rFonts w:ascii="Times New Roman" w:hAnsi="Times New Roman" w:cs="Times New Roman"/>
+          <w:b/>
           <w:sz w:val="26"/>
           <w:szCs w:val="26"/>
           <w:lang w:val="id-ID"/>
@@ -1947,14 +2161,16 @@
         <w:spacing w:after="0"/>
         <w:rPr>
           <w:rFonts w:ascii="Times New Roman" w:hAnsi="Times New Roman" w:cs="Times New Roman"/>
-          <w:sz w:val="26"/>
-          <w:szCs w:val="26"/>
-          <w:lang w:val="id-ID"/>
-        </w:rPr>
-      </w:pPr>
-      <w:r>
-        <w:rPr>
-          <w:rFonts w:ascii="Times New Roman" w:hAnsi="Times New Roman" w:cs="Times New Roman"/>
+          <w:b/>
+          <w:sz w:val="26"/>
+          <w:szCs w:val="26"/>
+          <w:lang w:val="id-ID"/>
+        </w:rPr>
+      </w:pPr>
+      <w:r>
+        <w:rPr>
+          <w:rFonts w:ascii="Times New Roman" w:hAnsi="Times New Roman" w:cs="Times New Roman"/>
+          <w:b/>
           <w:sz w:val="26"/>
           <w:szCs w:val="26"/>
           <w:lang w:val="id-ID"/>
@@ -1964,6 +2180,7 @@
       <w:r>
         <w:rPr>
           <w:rFonts w:ascii="Times New Roman" w:hAnsi="Times New Roman" w:cs="Times New Roman"/>
+          <w:b/>
           <w:sz w:val="26"/>
           <w:szCs w:val="26"/>
           <w:lang w:val="id-ID"/>
@@ -1979,14 +2196,16 @@
         <w:spacing w:after="0"/>
         <w:rPr>
           <w:rFonts w:ascii="Times New Roman" w:hAnsi="Times New Roman" w:cs="Times New Roman"/>
-          <w:sz w:val="26"/>
-          <w:szCs w:val="26"/>
-          <w:lang w:val="id-ID"/>
-        </w:rPr>
-      </w:pPr>
-      <w:r>
-        <w:rPr>
-          <w:rFonts w:ascii="Times New Roman" w:hAnsi="Times New Roman" w:cs="Times New Roman"/>
+          <w:b/>
+          <w:sz w:val="26"/>
+          <w:szCs w:val="26"/>
+          <w:lang w:val="id-ID"/>
+        </w:rPr>
+      </w:pPr>
+      <w:r>
+        <w:rPr>
+          <w:rFonts w:ascii="Times New Roman" w:hAnsi="Times New Roman" w:cs="Times New Roman"/>
+          <w:b/>
           <w:sz w:val="26"/>
           <w:szCs w:val="26"/>
           <w:lang w:val="id-ID"/>
@@ -1996,6 +2215,7 @@
       <w:r>
         <w:rPr>
           <w:rFonts w:ascii="Times New Roman" w:hAnsi="Times New Roman" w:cs="Times New Roman"/>
+          <w:b/>
           <w:sz w:val="26"/>
           <w:szCs w:val="26"/>
           <w:lang w:val="id-ID"/>
@@ -2011,14 +2231,16 @@
         <w:spacing w:after="0"/>
         <w:rPr>
           <w:rFonts w:ascii="Times New Roman" w:hAnsi="Times New Roman" w:cs="Times New Roman"/>
-          <w:sz w:val="26"/>
-          <w:szCs w:val="26"/>
-          <w:lang w:val="id-ID"/>
-        </w:rPr>
-      </w:pPr>
-      <w:r>
-        <w:rPr>
-          <w:rFonts w:ascii="Times New Roman" w:hAnsi="Times New Roman" w:cs="Times New Roman"/>
+          <w:b/>
+          <w:sz w:val="26"/>
+          <w:szCs w:val="26"/>
+          <w:lang w:val="id-ID"/>
+        </w:rPr>
+      </w:pPr>
+      <w:r>
+        <w:rPr>
+          <w:rFonts w:ascii="Times New Roman" w:hAnsi="Times New Roman" w:cs="Times New Roman"/>
+          <w:b/>
           <w:sz w:val="26"/>
           <w:szCs w:val="26"/>
           <w:lang w:val="id-ID"/>
@@ -2028,6 +2250,7 @@
       <w:r>
         <w:rPr>
           <w:rFonts w:ascii="Times New Roman" w:hAnsi="Times New Roman" w:cs="Times New Roman"/>
+          <w:b/>
           <w:sz w:val="26"/>
           <w:szCs w:val="26"/>
           <w:lang w:val="id-ID"/>
@@ -2043,14 +2266,16 @@
         <w:spacing w:after="0"/>
         <w:rPr>
           <w:rFonts w:ascii="Times New Roman" w:hAnsi="Times New Roman" w:cs="Times New Roman"/>
-          <w:sz w:val="26"/>
-          <w:szCs w:val="26"/>
-          <w:lang w:val="id-ID"/>
-        </w:rPr>
-      </w:pPr>
-      <w:r>
-        <w:rPr>
-          <w:rFonts w:ascii="Times New Roman" w:hAnsi="Times New Roman" w:cs="Times New Roman"/>
+          <w:b/>
+          <w:sz w:val="26"/>
+          <w:szCs w:val="26"/>
+          <w:lang w:val="id-ID"/>
+        </w:rPr>
+      </w:pPr>
+      <w:r>
+        <w:rPr>
+          <w:rFonts w:ascii="Times New Roman" w:hAnsi="Times New Roman" w:cs="Times New Roman"/>
+          <w:b/>
           <w:sz w:val="26"/>
           <w:szCs w:val="26"/>
           <w:lang w:val="id-ID"/>
@@ -2061,6 +2286,7 @@
       <w:r>
         <w:rPr>
           <w:rFonts w:ascii="Times New Roman" w:hAnsi="Times New Roman" w:cs="Times New Roman"/>
+          <w:b/>
           <w:sz w:val="26"/>
           <w:szCs w:val="26"/>
           <w:lang w:val="id-ID"/>
@@ -2076,14 +2302,16 @@
         <w:spacing w:after="0"/>
         <w:rPr>
           <w:rFonts w:ascii="Times New Roman" w:hAnsi="Times New Roman" w:cs="Times New Roman"/>
-          <w:sz w:val="26"/>
-          <w:szCs w:val="26"/>
-          <w:lang w:val="id-ID"/>
-        </w:rPr>
-      </w:pPr>
-      <w:r>
-        <w:rPr>
-          <w:rFonts w:ascii="Times New Roman" w:hAnsi="Times New Roman" w:cs="Times New Roman"/>
+          <w:b/>
+          <w:sz w:val="26"/>
+          <w:szCs w:val="26"/>
+          <w:lang w:val="id-ID"/>
+        </w:rPr>
+      </w:pPr>
+      <w:r>
+        <w:rPr>
+          <w:rFonts w:ascii="Times New Roman" w:hAnsi="Times New Roman" w:cs="Times New Roman"/>
+          <w:b/>
           <w:sz w:val="26"/>
           <w:szCs w:val="26"/>
           <w:lang w:val="id-ID"/>
@@ -2094,6 +2322,7 @@
       <w:r>
         <w:rPr>
           <w:rFonts w:ascii="Times New Roman" w:hAnsi="Times New Roman" w:cs="Times New Roman"/>
+          <w:b/>
           <w:sz w:val="26"/>
           <w:szCs w:val="26"/>
           <w:lang w:val="id-ID"/>
@@ -2109,14 +2338,16 @@
         <w:spacing w:after="0"/>
         <w:rPr>
           <w:rFonts w:ascii="Times New Roman" w:hAnsi="Times New Roman" w:cs="Times New Roman"/>
-          <w:sz w:val="26"/>
-          <w:szCs w:val="26"/>
-          <w:lang w:val="id-ID"/>
-        </w:rPr>
-      </w:pPr>
-      <w:r>
-        <w:rPr>
-          <w:rFonts w:ascii="Times New Roman" w:hAnsi="Times New Roman" w:cs="Times New Roman"/>
+          <w:b/>
+          <w:sz w:val="26"/>
+          <w:szCs w:val="26"/>
+          <w:lang w:val="id-ID"/>
+        </w:rPr>
+      </w:pPr>
+      <w:r>
+        <w:rPr>
+          <w:rFonts w:ascii="Times New Roman" w:hAnsi="Times New Roman" w:cs="Times New Roman"/>
+          <w:b/>
           <w:sz w:val="26"/>
           <w:szCs w:val="26"/>
           <w:lang w:val="id-ID"/>
@@ -2133,6 +2364,7 @@
         <w:spacing w:after="0"/>
         <w:rPr>
           <w:rFonts w:ascii="Times New Roman" w:hAnsi="Times New Roman" w:cs="Times New Roman"/>
+          <w:b/>
           <w:sz w:val="26"/>
           <w:szCs w:val="26"/>
           <w:lang w:val="id-ID"/>
@@ -2193,14 +2425,16 @@
         <w:spacing w:after="0"/>
         <w:rPr>
           <w:rFonts w:ascii="Times New Roman" w:hAnsi="Times New Roman" w:cs="Times New Roman"/>
-          <w:sz w:val="26"/>
-          <w:szCs w:val="26"/>
-          <w:lang w:val="id-ID"/>
-        </w:rPr>
-      </w:pPr>
-      <w:r>
-        <w:rPr>
-          <w:rFonts w:ascii="Times New Roman" w:hAnsi="Times New Roman" w:cs="Times New Roman"/>
+          <w:b/>
+          <w:sz w:val="26"/>
+          <w:szCs w:val="26"/>
+          <w:lang w:val="id-ID"/>
+        </w:rPr>
+      </w:pPr>
+      <w:r>
+        <w:rPr>
+          <w:rFonts w:ascii="Times New Roman" w:hAnsi="Times New Roman" w:cs="Times New Roman"/>
+          <w:b/>
           <w:sz w:val="26"/>
           <w:szCs w:val="26"/>
           <w:lang w:val="id-ID"/>
@@ -2210,6 +2444,7 @@
       <w:r>
         <w:rPr>
           <w:rFonts w:ascii="Times New Roman" w:hAnsi="Times New Roman" w:cs="Times New Roman"/>
+          <w:b/>
           <w:sz w:val="26"/>
           <w:szCs w:val="26"/>
           <w:lang w:val="id-ID"/>
@@ -2225,14 +2460,16 @@
         <w:spacing w:after="0"/>
         <w:rPr>
           <w:rFonts w:ascii="Times New Roman" w:hAnsi="Times New Roman" w:cs="Times New Roman"/>
-          <w:sz w:val="26"/>
-          <w:szCs w:val="26"/>
-          <w:lang w:val="id-ID"/>
-        </w:rPr>
-      </w:pPr>
-      <w:r>
-        <w:rPr>
-          <w:rFonts w:ascii="Times New Roman" w:hAnsi="Times New Roman" w:cs="Times New Roman"/>
+          <w:b/>
+          <w:sz w:val="26"/>
+          <w:szCs w:val="26"/>
+          <w:lang w:val="id-ID"/>
+        </w:rPr>
+      </w:pPr>
+      <w:r>
+        <w:rPr>
+          <w:rFonts w:ascii="Times New Roman" w:hAnsi="Times New Roman" w:cs="Times New Roman"/>
+          <w:b/>
           <w:sz w:val="26"/>
           <w:szCs w:val="26"/>
           <w:lang w:val="id-ID"/>
@@ -2242,6 +2479,7 @@
       <w:r>
         <w:rPr>
           <w:rFonts w:ascii="Times New Roman" w:hAnsi="Times New Roman" w:cs="Times New Roman"/>
+          <w:b/>
           <w:sz w:val="26"/>
           <w:szCs w:val="26"/>
           <w:lang w:val="id-ID"/>
@@ -2257,14 +2495,16 @@
         <w:spacing w:after="0"/>
         <w:rPr>
           <w:rFonts w:ascii="Times New Roman" w:hAnsi="Times New Roman" w:cs="Times New Roman"/>
-          <w:sz w:val="26"/>
-          <w:szCs w:val="26"/>
-          <w:lang w:val="id-ID"/>
-        </w:rPr>
-      </w:pPr>
-      <w:r>
-        <w:rPr>
-          <w:rFonts w:ascii="Times New Roman" w:hAnsi="Times New Roman" w:cs="Times New Roman"/>
+          <w:b/>
+          <w:sz w:val="26"/>
+          <w:szCs w:val="26"/>
+          <w:lang w:val="id-ID"/>
+        </w:rPr>
+      </w:pPr>
+      <w:r>
+        <w:rPr>
+          <w:rFonts w:ascii="Times New Roman" w:hAnsi="Times New Roman" w:cs="Times New Roman"/>
+          <w:b/>
           <w:sz w:val="26"/>
           <w:szCs w:val="26"/>
           <w:lang w:val="id-ID"/>
@@ -2274,6 +2514,7 @@
       <w:r>
         <w:rPr>
           <w:rFonts w:ascii="Times New Roman" w:hAnsi="Times New Roman" w:cs="Times New Roman"/>
+          <w:b/>
           <w:sz w:val="26"/>
           <w:szCs w:val="26"/>
           <w:lang w:val="id-ID"/>
@@ -2289,14 +2530,16 @@
         <w:spacing w:after="0"/>
         <w:rPr>
           <w:rFonts w:ascii="Times New Roman" w:hAnsi="Times New Roman" w:cs="Times New Roman"/>
-          <w:sz w:val="26"/>
-          <w:szCs w:val="26"/>
-          <w:lang w:val="id-ID"/>
-        </w:rPr>
-      </w:pPr>
-      <w:r>
-        <w:rPr>
-          <w:rFonts w:ascii="Times New Roman" w:hAnsi="Times New Roman" w:cs="Times New Roman"/>
+          <w:b/>
+          <w:sz w:val="26"/>
+          <w:szCs w:val="26"/>
+          <w:lang w:val="id-ID"/>
+        </w:rPr>
+      </w:pPr>
+      <w:r>
+        <w:rPr>
+          <w:rFonts w:ascii="Times New Roman" w:hAnsi="Times New Roman" w:cs="Times New Roman"/>
+          <w:b/>
           <w:sz w:val="26"/>
           <w:szCs w:val="26"/>
           <w:lang w:val="id-ID"/>
@@ -2307,6 +2550,7 @@
       <w:r>
         <w:rPr>
           <w:rFonts w:ascii="Times New Roman" w:hAnsi="Times New Roman" w:cs="Times New Roman"/>
+          <w:b/>
           <w:sz w:val="26"/>
           <w:szCs w:val="26"/>
           <w:lang w:val="id-ID"/>
@@ -2322,14 +2566,16 @@
         <w:spacing w:after="0"/>
         <w:rPr>
           <w:rFonts w:ascii="Times New Roman" w:hAnsi="Times New Roman" w:cs="Times New Roman"/>
-          <w:sz w:val="26"/>
-          <w:szCs w:val="26"/>
-          <w:lang w:val="id-ID"/>
-        </w:rPr>
-      </w:pPr>
-      <w:r>
-        <w:rPr>
-          <w:rFonts w:ascii="Times New Roman" w:hAnsi="Times New Roman" w:cs="Times New Roman"/>
+          <w:b/>
+          <w:sz w:val="26"/>
+          <w:szCs w:val="26"/>
+          <w:lang w:val="id-ID"/>
+        </w:rPr>
+      </w:pPr>
+      <w:r>
+        <w:rPr>
+          <w:rFonts w:ascii="Times New Roman" w:hAnsi="Times New Roman" w:cs="Times New Roman"/>
+          <w:b/>
           <w:sz w:val="26"/>
           <w:szCs w:val="26"/>
           <w:lang w:val="id-ID"/>
@@ -2340,6 +2586,7 @@
       <w:r>
         <w:rPr>
           <w:rFonts w:ascii="Times New Roman" w:hAnsi="Times New Roman" w:cs="Times New Roman"/>
+          <w:b/>
           <w:sz w:val="26"/>
           <w:szCs w:val="26"/>
           <w:lang w:val="id-ID"/>
@@ -2355,14 +2602,16 @@
         <w:spacing w:after="0"/>
         <w:rPr>
           <w:rFonts w:ascii="Times New Roman" w:hAnsi="Times New Roman" w:cs="Times New Roman"/>
-          <w:sz w:val="26"/>
-          <w:szCs w:val="26"/>
-          <w:lang w:val="id-ID"/>
-        </w:rPr>
-      </w:pPr>
-      <w:r>
-        <w:rPr>
-          <w:rFonts w:ascii="Times New Roman" w:hAnsi="Times New Roman" w:cs="Times New Roman"/>
+          <w:b/>
+          <w:sz w:val="26"/>
+          <w:szCs w:val="26"/>
+          <w:lang w:val="id-ID"/>
+        </w:rPr>
+      </w:pPr>
+      <w:r>
+        <w:rPr>
+          <w:rFonts w:ascii="Times New Roman" w:hAnsi="Times New Roman" w:cs="Times New Roman"/>
+          <w:b/>
           <w:sz w:val="26"/>
           <w:szCs w:val="26"/>
           <w:lang w:val="id-ID"/>
@@ -2379,6 +2628,7 @@
         <w:spacing w:after="0"/>
         <w:rPr>
           <w:rFonts w:ascii="Times New Roman" w:hAnsi="Times New Roman" w:cs="Times New Roman"/>
+          <w:b/>
           <w:sz w:val="26"/>
           <w:szCs w:val="26"/>
           <w:lang w:val="id-ID"/>
@@ -2400,20 +2650,22 @@
         <w:spacing w:after="0"/>
         <w:rPr>
           <w:rFonts w:ascii="Times New Roman" w:hAnsi="Times New Roman" w:cs="Times New Roman"/>
-          <w:sz w:val="26"/>
-          <w:szCs w:val="26"/>
-          <w:lang w:val="id-ID"/>
-        </w:rPr>
-      </w:pPr>
-    </w:p>
-    <w:p>
-      <w:pPr>
-        <w:tabs>
-          <w:tab w:val="left" w:pos="900"/>
-        </w:tabs>
-        <w:spacing w:after="0"/>
-        <w:rPr>
-          <w:rFonts w:ascii="Times New Roman" w:hAnsi="Times New Roman" w:cs="Times New Roman"/>
+          <w:b/>
+          <w:sz w:val="26"/>
+          <w:szCs w:val="26"/>
+          <w:lang w:val="id-ID"/>
+        </w:rPr>
+      </w:pPr>
+    </w:p>
+    <w:p>
+      <w:pPr>
+        <w:tabs>
+          <w:tab w:val="left" w:pos="900"/>
+        </w:tabs>
+        <w:spacing w:after="0"/>
+        <w:rPr>
+          <w:rFonts w:ascii="Times New Roman" w:hAnsi="Times New Roman" w:cs="Times New Roman"/>
+          <w:b/>
           <w:sz w:val="26"/>
           <w:szCs w:val="26"/>
           <w:lang w:val="id-ID"/>
@@ -2497,14 +2749,16 @@
         <w:ind w:left="5670"/>
         <w:rPr>
           <w:rFonts w:ascii="Times New Roman" w:hAnsi="Times New Roman" w:cs="Times New Roman"/>
-          <w:sz w:val="26"/>
-          <w:szCs w:val="26"/>
-          <w:lang w:val="id-ID"/>
-        </w:rPr>
-      </w:pPr>
-      <w:r>
-        <w:rPr>
-          <w:rFonts w:ascii="Times New Roman" w:hAnsi="Times New Roman" w:cs="Times New Roman"/>
+          <w:b/>
+          <w:sz w:val="26"/>
+          <w:szCs w:val="26"/>
+          <w:lang w:val="id-ID"/>
+        </w:rPr>
+      </w:pPr>
+      <w:r>
+        <w:rPr>
+          <w:rFonts w:ascii="Times New Roman" w:hAnsi="Times New Roman" w:cs="Times New Roman"/>
+          <w:b/>
           <w:sz w:val="26"/>
           <w:szCs w:val="26"/>
           <w:lang w:val="id-ID"/>
@@ -2514,6 +2768,7 @@
       <w:r>
         <w:rPr>
           <w:rFonts w:ascii="Times New Roman" w:hAnsi="Times New Roman" w:cs="Times New Roman"/>
+          <w:b/>
           <w:sz w:val="26"/>
           <w:szCs w:val="26"/>
           <w:lang w:val="id-ID"/>
@@ -2530,14 +2785,16 @@
         <w:ind w:left="5670"/>
         <w:rPr>
           <w:rFonts w:ascii="Times New Roman" w:hAnsi="Times New Roman" w:cs="Times New Roman"/>
-          <w:sz w:val="26"/>
-          <w:szCs w:val="26"/>
-          <w:lang w:val="id-ID"/>
-        </w:rPr>
-      </w:pPr>
-      <w:r>
-        <w:rPr>
-          <w:rFonts w:ascii="Times New Roman" w:hAnsi="Times New Roman" w:cs="Times New Roman"/>
+          <w:b/>
+          <w:sz w:val="26"/>
+          <w:szCs w:val="26"/>
+          <w:lang w:val="id-ID"/>
+        </w:rPr>
+      </w:pPr>
+      <w:r>
+        <w:rPr>
+          <w:rFonts w:ascii="Times New Roman" w:hAnsi="Times New Roman" w:cs="Times New Roman"/>
+          <w:b/>
           <w:sz w:val="26"/>
           <w:szCs w:val="26"/>
           <w:lang w:val="id-ID"/>
@@ -2547,6 +2804,7 @@
       <w:r>
         <w:rPr>
           <w:rFonts w:ascii="Times New Roman" w:hAnsi="Times New Roman" w:cs="Times New Roman"/>
+          <w:b/>
           <w:sz w:val="26"/>
           <w:szCs w:val="26"/>
           <w:lang w:val="id-ID"/>
@@ -2563,14 +2821,16 @@
         <w:ind w:left="5670"/>
         <w:rPr>
           <w:rFonts w:ascii="Times New Roman" w:hAnsi="Times New Roman" w:cs="Times New Roman"/>
-          <w:sz w:val="26"/>
-          <w:szCs w:val="26"/>
-          <w:lang w:val="id-ID"/>
-        </w:rPr>
-      </w:pPr>
-      <w:r>
-        <w:rPr>
-          <w:rFonts w:ascii="Times New Roman" w:hAnsi="Times New Roman" w:cs="Times New Roman"/>
+          <w:b/>
+          <w:sz w:val="26"/>
+          <w:szCs w:val="26"/>
+          <w:lang w:val="id-ID"/>
+        </w:rPr>
+      </w:pPr>
+      <w:r>
+        <w:rPr>
+          <w:rFonts w:ascii="Times New Roman" w:hAnsi="Times New Roman" w:cs="Times New Roman"/>
+          <w:b/>
           <w:sz w:val="26"/>
           <w:szCs w:val="26"/>
           <w:lang w:val="id-ID"/>
@@ -2580,6 +2840,7 @@
       <w:r>
         <w:rPr>
           <w:rFonts w:ascii="Times New Roman" w:hAnsi="Times New Roman" w:cs="Times New Roman"/>
+          <w:b/>
           <w:sz w:val="26"/>
           <w:szCs w:val="26"/>
           <w:lang w:val="id-ID"/>
@@ -2596,14 +2857,16 @@
         <w:ind w:left="5670"/>
         <w:rPr>
           <w:rFonts w:ascii="Times New Roman" w:hAnsi="Times New Roman" w:cs="Times New Roman"/>
-          <w:sz w:val="26"/>
-          <w:szCs w:val="26"/>
-          <w:lang w:val="id-ID"/>
-        </w:rPr>
-      </w:pPr>
-      <w:r>
-        <w:rPr>
-          <w:rFonts w:ascii="Times New Roman" w:hAnsi="Times New Roman" w:cs="Times New Roman"/>
+          <w:b/>
+          <w:sz w:val="26"/>
+          <w:szCs w:val="26"/>
+          <w:lang w:val="id-ID"/>
+        </w:rPr>
+      </w:pPr>
+      <w:r>
+        <w:rPr>
+          <w:rFonts w:ascii="Times New Roman" w:hAnsi="Times New Roman" w:cs="Times New Roman"/>
+          <w:b/>
           <w:sz w:val="26"/>
           <w:szCs w:val="26"/>
           <w:lang w:val="id-ID"/>
@@ -2613,6 +2876,7 @@
       <w:r>
         <w:rPr>
           <w:rFonts w:ascii="Times New Roman" w:hAnsi="Times New Roman" w:cs="Times New Roman"/>
+          <w:b/>
           <w:sz w:val="26"/>
           <w:szCs w:val="26"/>
           <w:lang w:val="id-ID"/>
@@ -2622,6 +2886,7 @@
       <w:r>
         <w:rPr>
           <w:rFonts w:ascii="Times New Roman" w:hAnsi="Times New Roman" w:cs="Times New Roman"/>
+          <w:b/>
           <w:sz w:val="26"/>
           <w:szCs w:val="26"/>
           <w:lang w:val="id-ID"/>
@@ -2631,6 +2896,7 @@
       <w:r>
         <w:rPr>
           <w:rFonts w:ascii="Times New Roman" w:hAnsi="Times New Roman" w:cs="Times New Roman"/>
+          <w:b/>
           <w:sz w:val="26"/>
           <w:szCs w:val="26"/>
           <w:lang w:val="id-ID"/>
@@ -2647,14 +2913,16 @@
         <w:ind w:left="5670"/>
         <w:rPr>
           <w:rFonts w:ascii="Times New Roman" w:hAnsi="Times New Roman" w:cs="Times New Roman"/>
-          <w:sz w:val="26"/>
-          <w:szCs w:val="26"/>
-          <w:lang w:val="id-ID"/>
-        </w:rPr>
-      </w:pPr>
-      <w:r>
-        <w:rPr>
-          <w:rFonts w:ascii="Times New Roman" w:hAnsi="Times New Roman" w:cs="Times New Roman"/>
+          <w:b/>
+          <w:sz w:val="26"/>
+          <w:szCs w:val="26"/>
+          <w:lang w:val="id-ID"/>
+        </w:rPr>
+      </w:pPr>
+      <w:r>
+        <w:rPr>
+          <w:rFonts w:ascii="Times New Roman" w:hAnsi="Times New Roman" w:cs="Times New Roman"/>
+          <w:b/>
           <w:sz w:val="26"/>
           <w:szCs w:val="26"/>
           <w:lang w:val="id-ID"/>
@@ -2664,6 +2932,7 @@
       <w:r>
         <w:rPr>
           <w:rFonts w:ascii="Times New Roman" w:hAnsi="Times New Roman" w:cs="Times New Roman"/>
+          <w:b/>
           <w:sz w:val="26"/>
           <w:szCs w:val="26"/>
           <w:lang w:val="id-ID"/>
@@ -2673,6 +2942,7 @@
       <w:r>
         <w:rPr>
           <w:rFonts w:ascii="Times New Roman" w:hAnsi="Times New Roman" w:cs="Times New Roman"/>
+          <w:b/>
           <w:sz w:val="26"/>
           <w:szCs w:val="26"/>
           <w:lang w:val="id-ID"/>
@@ -2682,6 +2952,7 @@
       <w:r>
         <w:rPr>
           <w:rFonts w:ascii="Times New Roman" w:hAnsi="Times New Roman" w:cs="Times New Roman"/>
+          <w:b/>
           <w:sz w:val="26"/>
           <w:szCs w:val="26"/>
           <w:lang w:val="id-ID"/>
@@ -2698,14 +2969,16 @@
         <w:ind w:left="5670"/>
         <w:rPr>
           <w:rFonts w:ascii="Times New Roman" w:hAnsi="Times New Roman" w:cs="Times New Roman"/>
-          <w:sz w:val="26"/>
-          <w:szCs w:val="26"/>
-          <w:lang w:val="id-ID"/>
-        </w:rPr>
-      </w:pPr>
-      <w:r>
-        <w:rPr>
-          <w:rFonts w:ascii="Times New Roman" w:hAnsi="Times New Roman" w:cs="Times New Roman"/>
+          <w:b/>
+          <w:sz w:val="26"/>
+          <w:szCs w:val="26"/>
+          <w:lang w:val="id-ID"/>
+        </w:rPr>
+      </w:pPr>
+      <w:r>
+        <w:rPr>
+          <w:rFonts w:ascii="Times New Roman" w:hAnsi="Times New Roman" w:cs="Times New Roman"/>
+          <w:b/>
           <w:sz w:val="26"/>
           <w:szCs w:val="26"/>
           <w:lang w:val="id-ID"/>
@@ -2715,6 +2988,7 @@
       <w:r>
         <w:rPr>
           <w:rFonts w:ascii="Times New Roman" w:hAnsi="Times New Roman" w:cs="Times New Roman"/>
+          <w:b/>
           <w:sz w:val="26"/>
           <w:szCs w:val="26"/>
           <w:lang w:val="id-ID"/>
@@ -2724,6 +2998,7 @@
       <w:r>
         <w:rPr>
           <w:rFonts w:ascii="Times New Roman" w:hAnsi="Times New Roman" w:cs="Times New Roman"/>
+          <w:b/>
           <w:sz w:val="26"/>
           <w:szCs w:val="26"/>
           <w:lang w:val="id-ID"/>
@@ -2740,6 +3015,7 @@
         <w:jc w:val="center"/>
         <w:rPr>
           <w:rFonts w:ascii="Times New Roman" w:hAnsi="Times New Roman" w:cs="Times New Roman"/>
+          <w:b/>
           <w:sz w:val="26"/>
           <w:szCs w:val="26"/>
           <w:lang w:val="id-ID"/>
@@ -2831,14 +3107,16 @@
         <w:spacing w:after="0"/>
         <w:rPr>
           <w:rFonts w:ascii="Times New Roman" w:hAnsi="Times New Roman" w:cs="Times New Roman"/>
-          <w:sz w:val="26"/>
-          <w:szCs w:val="26"/>
-          <w:lang w:val="id-ID"/>
-        </w:rPr>
-      </w:pPr>
-      <w:r>
-        <w:rPr>
-          <w:rFonts w:ascii="Times New Roman" w:hAnsi="Times New Roman" w:cs="Times New Roman"/>
+          <w:b/>
+          <w:sz w:val="26"/>
+          <w:szCs w:val="26"/>
+          <w:lang w:val="id-ID"/>
+        </w:rPr>
+      </w:pPr>
+      <w:r>
+        <w:rPr>
+          <w:rFonts w:ascii="Times New Roman" w:hAnsi="Times New Roman" w:cs="Times New Roman"/>
+          <w:b/>
           <w:sz w:val="26"/>
           <w:szCs w:val="26"/>
           <w:lang w:val="id-ID"/>
@@ -2848,6 +3126,7 @@
       <w:r>
         <w:rPr>
           <w:rFonts w:ascii="Times New Roman" w:hAnsi="Times New Roman" w:cs="Times New Roman"/>
+          <w:b/>
           <w:sz w:val="26"/>
           <w:szCs w:val="26"/>
           <w:lang w:val="id-ID"/>
@@ -2863,14 +3142,16 @@
         <w:spacing w:after="0"/>
         <w:rPr>
           <w:rFonts w:ascii="Times New Roman" w:hAnsi="Times New Roman" w:cs="Times New Roman"/>
-          <w:sz w:val="26"/>
-          <w:szCs w:val="26"/>
-          <w:lang w:val="id-ID"/>
-        </w:rPr>
-      </w:pPr>
-      <w:r>
-        <w:rPr>
-          <w:rFonts w:ascii="Times New Roman" w:hAnsi="Times New Roman" w:cs="Times New Roman"/>
+          <w:b/>
+          <w:sz w:val="26"/>
+          <w:szCs w:val="26"/>
+          <w:lang w:val="id-ID"/>
+        </w:rPr>
+      </w:pPr>
+      <w:r>
+        <w:rPr>
+          <w:rFonts w:ascii="Times New Roman" w:hAnsi="Times New Roman" w:cs="Times New Roman"/>
+          <w:b/>
           <w:sz w:val="26"/>
           <w:szCs w:val="26"/>
           <w:lang w:val="id-ID"/>
@@ -2880,6 +3161,7 @@
       <w:r>
         <w:rPr>
           <w:rFonts w:ascii="Times New Roman" w:hAnsi="Times New Roman" w:cs="Times New Roman"/>
+          <w:b/>
           <w:sz w:val="26"/>
           <w:szCs w:val="26"/>
           <w:lang w:val="id-ID"/>
@@ -2895,14 +3177,16 @@
         <w:spacing w:after="0"/>
         <w:rPr>
           <w:rFonts w:ascii="Times New Roman" w:hAnsi="Times New Roman" w:cs="Times New Roman"/>
-          <w:sz w:val="26"/>
-          <w:szCs w:val="26"/>
-          <w:lang w:val="id-ID"/>
-        </w:rPr>
-      </w:pPr>
-      <w:r>
-        <w:rPr>
-          <w:rFonts w:ascii="Times New Roman" w:hAnsi="Times New Roman" w:cs="Times New Roman"/>
+          <w:b/>
+          <w:sz w:val="26"/>
+          <w:szCs w:val="26"/>
+          <w:lang w:val="id-ID"/>
+        </w:rPr>
+      </w:pPr>
+      <w:r>
+        <w:rPr>
+          <w:rFonts w:ascii="Times New Roman" w:hAnsi="Times New Roman" w:cs="Times New Roman"/>
+          <w:b/>
           <w:sz w:val="26"/>
           <w:szCs w:val="26"/>
           <w:lang w:val="id-ID"/>
@@ -2912,6 +3196,7 @@
       <w:r>
         <w:rPr>
           <w:rFonts w:ascii="Times New Roman" w:hAnsi="Times New Roman" w:cs="Times New Roman"/>
+          <w:b/>
           <w:sz w:val="26"/>
           <w:szCs w:val="26"/>
           <w:lang w:val="id-ID"/>
@@ -2927,14 +3212,16 @@
         <w:spacing w:after="0"/>
         <w:rPr>
           <w:rFonts w:ascii="Times New Roman" w:hAnsi="Times New Roman" w:cs="Times New Roman"/>
-          <w:sz w:val="26"/>
-          <w:szCs w:val="26"/>
-          <w:lang w:val="id-ID"/>
-        </w:rPr>
-      </w:pPr>
-      <w:r>
-        <w:rPr>
-          <w:rFonts w:ascii="Times New Roman" w:hAnsi="Times New Roman" w:cs="Times New Roman"/>
+          <w:b/>
+          <w:sz w:val="26"/>
+          <w:szCs w:val="26"/>
+          <w:lang w:val="id-ID"/>
+        </w:rPr>
+      </w:pPr>
+      <w:r>
+        <w:rPr>
+          <w:rFonts w:ascii="Times New Roman" w:hAnsi="Times New Roman" w:cs="Times New Roman"/>
+          <w:b/>
           <w:sz w:val="26"/>
           <w:szCs w:val="26"/>
           <w:lang w:val="id-ID"/>
@@ -2944,6 +3231,7 @@
       <w:r>
         <w:rPr>
           <w:rFonts w:ascii="Times New Roman" w:hAnsi="Times New Roman" w:cs="Times New Roman"/>
+          <w:b/>
           <w:sz w:val="26"/>
           <w:szCs w:val="26"/>
           <w:lang w:val="id-ID"/>
@@ -2959,14 +3247,16 @@
         <w:spacing w:after="0"/>
         <w:rPr>
           <w:rFonts w:ascii="Times New Roman" w:hAnsi="Times New Roman" w:cs="Times New Roman"/>
-          <w:sz w:val="26"/>
-          <w:szCs w:val="26"/>
-          <w:lang w:val="id-ID"/>
-        </w:rPr>
-      </w:pPr>
-      <w:r>
-        <w:rPr>
-          <w:rFonts w:ascii="Times New Roman" w:hAnsi="Times New Roman" w:cs="Times New Roman"/>
+          <w:b/>
+          <w:sz w:val="26"/>
+          <w:szCs w:val="26"/>
+          <w:lang w:val="id-ID"/>
+        </w:rPr>
+      </w:pPr>
+      <w:r>
+        <w:rPr>
+          <w:rFonts w:ascii="Times New Roman" w:hAnsi="Times New Roman" w:cs="Times New Roman"/>
+          <w:b/>
           <w:sz w:val="26"/>
           <w:szCs w:val="26"/>
           <w:lang w:val="id-ID"/>
@@ -2976,6 +3266,7 @@
       <w:r>
         <w:rPr>
           <w:rFonts w:ascii="Times New Roman" w:hAnsi="Times New Roman" w:cs="Times New Roman"/>
+          <w:b/>
           <w:sz w:val="26"/>
           <w:szCs w:val="26"/>
           <w:lang w:val="id-ID"/>
@@ -2991,14 +3282,16 @@
         <w:spacing w:after="0"/>
         <w:rPr>
           <w:rFonts w:ascii="Times New Roman" w:hAnsi="Times New Roman" w:cs="Times New Roman"/>
-          <w:sz w:val="26"/>
-          <w:szCs w:val="26"/>
-          <w:lang w:val="id-ID"/>
-        </w:rPr>
-      </w:pPr>
-      <w:r>
-        <w:rPr>
-          <w:rFonts w:ascii="Times New Roman" w:hAnsi="Times New Roman" w:cs="Times New Roman"/>
+          <w:b/>
+          <w:sz w:val="26"/>
+          <w:szCs w:val="26"/>
+          <w:lang w:val="id-ID"/>
+        </w:rPr>
+      </w:pPr>
+      <w:r>
+        <w:rPr>
+          <w:rFonts w:ascii="Times New Roman" w:hAnsi="Times New Roman" w:cs="Times New Roman"/>
+          <w:b/>
           <w:sz w:val="26"/>
           <w:szCs w:val="26"/>
           <w:lang w:val="id-ID"/>
@@ -3008,6 +3301,7 @@
       <w:r>
         <w:rPr>
           <w:rFonts w:ascii="Times New Roman" w:hAnsi="Times New Roman" w:cs="Times New Roman"/>
+          <w:b/>
           <w:sz w:val="26"/>
           <w:szCs w:val="26"/>
           <w:lang w:val="id-ID"/>
@@ -3017,6 +3311,7 @@
       <w:r>
         <w:rPr>
           <w:rFonts w:ascii="Times New Roman" w:hAnsi="Times New Roman" w:cs="Times New Roman"/>
+          <w:b/>
           <w:sz w:val="26"/>
           <w:szCs w:val="26"/>
           <w:lang w:val="id-ID"/>
@@ -3032,6 +3327,7 @@
         <w:spacing w:after="0"/>
         <w:rPr>
           <w:rFonts w:ascii="Times New Roman" w:hAnsi="Times New Roman" w:cs="Times New Roman"/>
+          <w:b/>
           <w:sz w:val="26"/>
           <w:szCs w:val="26"/>
           <w:lang w:val="id-ID"/>
@@ -3047,6 +3343,7 @@
       <w:r>
         <w:rPr>
           <w:rFonts w:ascii="Times New Roman" w:hAnsi="Times New Roman" w:cs="Times New Roman"/>
+          <w:b/>
           <w:sz w:val="26"/>
           <w:szCs w:val="26"/>
           <w:lang w:val="id-ID"/>
@@ -3056,6 +3353,7 @@
       <w:r>
         <w:rPr>
           <w:rFonts w:ascii="Times New Roman" w:hAnsi="Times New Roman" w:cs="Times New Roman"/>
+          <w:b/>
           <w:sz w:val="26"/>
           <w:szCs w:val="26"/>
           <w:lang w:val="id-ID"/>
@@ -3065,6 +3363,7 @@
       <w:r>
         <w:rPr>
           <w:rFonts w:ascii="Times New Roman" w:hAnsi="Times New Roman" w:cs="Times New Roman"/>
+          <w:b/>
           <w:sz w:val="26"/>
           <w:szCs w:val="26"/>
           <w:lang w:val="id-ID"/>
@@ -3074,6 +3373,7 @@
       <w:r>
         <w:rPr>
           <w:rFonts w:ascii="Times New Roman" w:hAnsi="Times New Roman" w:cs="Times New Roman"/>
+          <w:b/>
           <w:sz w:val="26"/>
           <w:szCs w:val="26"/>
           <w:lang w:val="id-ID"/>
@@ -3083,6 +3383,7 @@
       <w:r>
         <w:rPr>
           <w:rFonts w:ascii="Times New Roman" w:hAnsi="Times New Roman" w:cs="Times New Roman"/>
+          <w:b/>
           <w:sz w:val="26"/>
           <w:szCs w:val="26"/>
           <w:lang w:val="id-ID"/>
@@ -3097,6 +3398,7 @@
         </w:tabs>
         <w:rPr>
           <w:rFonts w:ascii="Times New Roman" w:hAnsi="Times New Roman" w:cs="Times New Roman"/>
+          <w:b/>
           <w:lang w:val="id-ID"/>
         </w:rPr>
         <w:sectPr>
@@ -3115,6 +3417,7 @@
         </w:tabs>
         <w:rPr>
           <w:rFonts w:ascii="Times New Roman" w:hAnsi="Times New Roman" w:cs="Times New Roman"/>
+          <w:b/>
           <w:lang w:val="id-ID"/>
         </w:rPr>
       </w:pPr>
@@ -3316,6 +3619,36 @@
     <w:semiHidden/>
     <w:unhideWhenUsed/>
   </w:style>
+  <w:style w:type="paragraph" w:styleId="BalloonText">
+    <w:name w:val="Balloon Text"/>
+    <w:basedOn w:val="Normal"/>
+    <w:link w:val="BalloonTextChar"/>
+    <w:uiPriority w:val="99"/>
+    <w:semiHidden/>
+    <w:unhideWhenUsed/>
+    <w:rsid w:val="00D81D05"/>
+    <w:pPr>
+      <w:spacing w:after="0" w:line="240" w:lineRule="auto"/>
+    </w:pPr>
+    <w:rPr>
+      <w:rFonts w:ascii="Tahoma" w:hAnsi="Tahoma" w:cs="Tahoma"/>
+      <w:sz w:val="16"/>
+      <w:szCs w:val="16"/>
+    </w:rPr>
+  </w:style>
+  <w:style w:type="character" w:customStyle="1" w:styleId="BalloonTextChar">
+    <w:name w:val="Balloon Text Char"/>
+    <w:basedOn w:val="DefaultParagraphFont"/>
+    <w:link w:val="BalloonText"/>
+    <w:uiPriority w:val="99"/>
+    <w:semiHidden/>
+    <w:rsid w:val="00D81D05"/>
+    <w:rPr>
+      <w:rFonts w:ascii="Tahoma" w:hAnsi="Tahoma" w:cs="Tahoma"/>
+      <w:sz w:val="16"/>
+      <w:szCs w:val="16"/>
+    </w:rPr>
+  </w:style>
 </w:styles>
 </file>
 
@@ -3505,6 +3838,36 @@
     <w:uiPriority w:val="99"/>
     <w:semiHidden/>
     <w:unhideWhenUsed/>
+  </w:style>
+  <w:style w:type="paragraph" w:styleId="BalloonText">
+    <w:name w:val="Balloon Text"/>
+    <w:basedOn w:val="Normal"/>
+    <w:link w:val="BalloonTextChar"/>
+    <w:uiPriority w:val="99"/>
+    <w:semiHidden/>
+    <w:unhideWhenUsed/>
+    <w:rsid w:val="00D81D05"/>
+    <w:pPr>
+      <w:spacing w:after="0" w:line="240" w:lineRule="auto"/>
+    </w:pPr>
+    <w:rPr>
+      <w:rFonts w:ascii="Tahoma" w:hAnsi="Tahoma" w:cs="Tahoma"/>
+      <w:sz w:val="16"/>
+      <w:szCs w:val="16"/>
+    </w:rPr>
+  </w:style>
+  <w:style w:type="character" w:customStyle="1" w:styleId="BalloonTextChar">
+    <w:name w:val="Balloon Text Char"/>
+    <w:basedOn w:val="DefaultParagraphFont"/>
+    <w:link w:val="BalloonText"/>
+    <w:uiPriority w:val="99"/>
+    <w:semiHidden/>
+    <w:rsid w:val="00D81D05"/>
+    <w:rPr>
+      <w:rFonts w:ascii="Tahoma" w:hAnsi="Tahoma" w:cs="Tahoma"/>
+      <w:sz w:val="16"/>
+      <w:szCs w:val="16"/>
+    </w:rPr>
   </w:style>
 </w:styles>
 </file>
@@ -3799,7 +4162,7 @@
 </file>
 
 <file path=customXml/itemProps1.xml><?xml version="1.0" encoding="utf-8"?>
-<ds:datastoreItem xmlns:ds="http://schemas.openxmlformats.org/officeDocument/2006/customXml" ds:itemID="{9E34A0DF-B01B-4FF4-864C-BC782D1C6AF6}">
+<ds:datastoreItem xmlns:ds="http://schemas.openxmlformats.org/officeDocument/2006/customXml" ds:itemID="{D9A62D3F-7D7E-421D-AD5B-0DBB138FB45A}">
   <ds:schemaRefs>
     <ds:schemaRef ds:uri="http://schemas.openxmlformats.org/officeDocument/2006/bibliography"/>
   </ds:schemaRefs>

</xml_diff>